<commit_message>
Chart js ao vivo
</commit_message>
<xml_diff>
--- a/Documentação - Bigrypto.docx
+++ b/Documentação - Bigrypto.docx
@@ -1203,73 +1203,8 @@
                 <w:bCs/>
                 <w:noProof/>
               </w:rPr>
-              <w:t>2.2 Processo e ferramenta de gestão de projetos</w:t>
-            </w:r>
-            <w:r>
-              <w:rPr>
-                <w:noProof/>
-                <w:webHidden/>
-              </w:rPr>
-              <w:tab/>
-            </w:r>
-            <w:r>
-              <w:rPr>
-                <w:noProof/>
-                <w:webHidden/>
-              </w:rPr>
-              <w:fldChar w:fldCharType="begin"/>
-            </w:r>
-            <w:r>
-              <w:rPr>
-                <w:noProof/>
-                <w:webHidden/>
-              </w:rPr>
-              <w:instrText xml:space="preserve"> PAGEREF _Toc130048364 \h </w:instrText>
-            </w:r>
-            <w:r>
-              <w:rPr>
-                <w:noProof/>
-                <w:webHidden/>
-              </w:rPr>
-            </w:r>
-            <w:r>
-              <w:rPr>
-                <w:noProof/>
-                <w:webHidden/>
-              </w:rPr>
-              <w:fldChar w:fldCharType="separate"/>
-            </w:r>
-            <w:r>
-              <w:rPr>
-                <w:noProof/>
-                <w:webHidden/>
-              </w:rPr>
-              <w:t>16</w:t>
-            </w:r>
-            <w:r>
-              <w:rPr>
-                <w:noProof/>
-                <w:webHidden/>
-              </w:rPr>
-              <w:fldChar w:fldCharType="end"/>
-            </w:r>
-          </w:hyperlink>
-        </w:p>
-        <w:p>
-          <w:pPr>
-            <w:pStyle w:val="Sumrio2"/>
-            <w:tabs>
-              <w:tab w:val="right" w:leader="dot" w:pos="8494"/>
-            </w:tabs>
-            <w:rPr>
-              <w:rFonts w:eastAsiaTheme="minorEastAsia"/>
-              <w:noProof/>
-              <w:kern w:val="0"/>
-              <w:lang w:eastAsia="pt-BR"/>
-              <w14:ligatures w14:val="none"/>
-            </w:rPr>
-          </w:pPr>
-          <w:hyperlink w:anchor="_Toc130048365" w:history="1">
+              <w:t>2.</w:t>
+            </w:r>
             <w:r>
               <w:rPr>
                 <w:rStyle w:val="Hyperlink"/>
@@ -1278,11 +1213,21 @@
                 <w:bCs/>
                 <w:noProof/>
               </w:rPr>
-              <w:t>2.3 Gestão do risco do projeto</w:t>
-            </w:r>
-            <w:r>
-              <w:rPr>
+              <w:t>1</w:t>
+            </w:r>
+            <w:r>
+              <w:rPr>
+                <w:rStyle w:val="Hyperlink"/>
+                <w:rFonts w:ascii="Bahnschrift SemiBold" w:hAnsi="Bahnschrift SemiBold"/>
+                <w:b/>
+                <w:bCs/>
                 <w:noProof/>
+              </w:rPr>
+              <w:t xml:space="preserve"> Processo e ferramenta de gestão de projetos</w:t>
+            </w:r>
+            <w:r>
+              <w:rPr>
+                <w:noProof/>
                 <w:webHidden/>
               </w:rPr>
               <w:tab/>
@@ -1299,7 +1244,7 @@
                 <w:noProof/>
                 <w:webHidden/>
               </w:rPr>
-              <w:instrText xml:space="preserve"> PAGEREF _Toc130048365 \h </w:instrText>
+              <w:instrText xml:space="preserve"> PAGEREF _Toc130048364 \h </w:instrText>
             </w:r>
             <w:r>
               <w:rPr>
@@ -1319,7 +1264,7 @@
                 <w:noProof/>
                 <w:webHidden/>
               </w:rPr>
-              <w:t>17</w:t>
+              <w:t>16</w:t>
             </w:r>
             <w:r>
               <w:rPr>
@@ -1353,7 +1298,27 @@
                 <w:bCs/>
                 <w:noProof/>
               </w:rPr>
-              <w:t>2.4 Product backlog e requisitos</w:t>
+              <w:t>2.</w:t>
+            </w:r>
+            <w:r>
+              <w:rPr>
+                <w:rStyle w:val="Hyperlink"/>
+                <w:rFonts w:ascii="Bahnschrift SemiBold" w:hAnsi="Bahnschrift SemiBold"/>
+                <w:b/>
+                <w:bCs/>
+                <w:noProof/>
+              </w:rPr>
+              <w:t>2</w:t>
+            </w:r>
+            <w:r>
+              <w:rPr>
+                <w:rStyle w:val="Hyperlink"/>
+                <w:rFonts w:ascii="Bahnschrift SemiBold" w:hAnsi="Bahnschrift SemiBold"/>
+                <w:b/>
+                <w:bCs/>
+                <w:noProof/>
+              </w:rPr>
+              <w:t xml:space="preserve"> Product backlog e requisitos</w:t>
             </w:r>
             <w:r>
               <w:rPr>
@@ -1424,69 +1389,8 @@
                 <w:bCs/>
                 <w:noProof/>
               </w:rPr>
-              <w:t>2.5 Sprints e Sprint backlog</w:t>
-            </w:r>
-            <w:r>
-              <w:rPr>
-                <w:noProof/>
-                <w:webHidden/>
-              </w:rPr>
-              <w:tab/>
-            </w:r>
-            <w:r>
-              <w:rPr>
-                <w:noProof/>
-                <w:webHidden/>
-              </w:rPr>
-              <w:fldChar w:fldCharType="begin"/>
-            </w:r>
-            <w:r>
-              <w:rPr>
-                <w:noProof/>
-                <w:webHidden/>
-              </w:rPr>
-              <w:instrText xml:space="preserve"> PAGEREF _Toc130048367 \h </w:instrText>
-            </w:r>
-            <w:r>
-              <w:rPr>
-                <w:noProof/>
-                <w:webHidden/>
-              </w:rPr>
-            </w:r>
-            <w:r>
-              <w:rPr>
-                <w:noProof/>
-                <w:webHidden/>
-              </w:rPr>
-              <w:fldChar w:fldCharType="separate"/>
-            </w:r>
-            <w:r>
-              <w:rPr>
-                <w:noProof/>
-                <w:webHidden/>
-              </w:rPr>
-              <w:t>18</w:t>
-            </w:r>
-            <w:r>
-              <w:rPr>
-                <w:noProof/>
-                <w:webHidden/>
-              </w:rPr>
-              <w:fldChar w:fldCharType="end"/>
-            </w:r>
-          </w:hyperlink>
-        </w:p>
-        <w:p>
-          <w:pPr>
-            <w:pStyle w:val="Sumrio2"/>
-            <w:tabs>
-              <w:tab w:val="right" w:leader="dot" w:pos="8494"/>
-            </w:tabs>
-            <w:rPr>
-              <w:noProof/>
-            </w:rPr>
-          </w:pPr>
-          <w:hyperlink w:anchor="_Toc130048367" w:history="1">
+              <w:t xml:space="preserve">2.5 </w:t>
+            </w:r>
             <w:r>
               <w:rPr>
                 <w:rStyle w:val="Hyperlink"/>
@@ -1495,37 +1399,7 @@
                 <w:bCs/>
                 <w:noProof/>
               </w:rPr>
-              <w:t>2.</w:t>
-            </w:r>
-            <w:r>
-              <w:rPr>
-                <w:rStyle w:val="Hyperlink"/>
-                <w:rFonts w:ascii="Bahnschrift SemiBold" w:hAnsi="Bahnschrift SemiBold"/>
-                <w:b/>
-                <w:bCs/>
-                <w:noProof/>
-              </w:rPr>
-              <w:t>6</w:t>
-            </w:r>
-            <w:r>
-              <w:rPr>
-                <w:rStyle w:val="Hyperlink"/>
-                <w:rFonts w:ascii="Bahnschrift SemiBold" w:hAnsi="Bahnschrift SemiBold"/>
-                <w:b/>
-                <w:bCs/>
-                <w:noProof/>
-              </w:rPr>
-              <w:t xml:space="preserve"> </w:t>
-            </w:r>
-            <w:r>
-              <w:rPr>
-                <w:rStyle w:val="Hyperlink"/>
-                <w:rFonts w:ascii="Bahnschrift SemiBold" w:hAnsi="Bahnschrift SemiBold"/>
-                <w:b/>
-                <w:bCs/>
-                <w:noProof/>
-              </w:rPr>
-              <w:t>Gerenciamento dos dados</w:t>
+              <w:t>Dicionário de dados</w:t>
             </w:r>
             <w:r>
               <w:rPr>
@@ -1769,6 +1643,8 @@
       <w:bookmarkStart w:id="1" w:name="_Toc128094485"/>
     </w:p>
     <w:p/>
+    <w:p/>
+    <w:p/>
     <w:p>
       <w:pPr>
         <w:pStyle w:val="Ttulo1"/>
@@ -2070,77 +1946,8 @@
       </w:pPr>
     </w:p>
     <w:p>
-      <w:pPr>
-        <w:ind w:firstLine="709"/>
-        <w:jc w:val="both"/>
-        <w:rPr>
-          <w:rFonts w:ascii="Bahnschrift Light" w:hAnsi="Bahnschrift Light"/>
-          <w:b/>
-          <w:bCs/>
-          <w:sz w:val="24"/>
-          <w:szCs w:val="24"/>
-        </w:rPr>
-      </w:pPr>
-    </w:p>
-    <w:p>
-      <w:pPr>
-        <w:ind w:firstLine="709"/>
-        <w:jc w:val="both"/>
-        <w:rPr>
-          <w:rFonts w:ascii="Bahnschrift Light" w:hAnsi="Bahnschrift Light"/>
-          <w:b/>
-          <w:bCs/>
-          <w:sz w:val="24"/>
-          <w:szCs w:val="24"/>
-        </w:rPr>
-      </w:pPr>
-    </w:p>
-    <w:p>
-      <w:pPr>
-        <w:ind w:firstLine="709"/>
-        <w:jc w:val="both"/>
-        <w:rPr>
-          <w:rFonts w:ascii="Bahnschrift Light" w:hAnsi="Bahnschrift Light"/>
-          <w:b/>
-          <w:bCs/>
-          <w:sz w:val="24"/>
-          <w:szCs w:val="24"/>
-        </w:rPr>
-      </w:pPr>
-    </w:p>
-    <w:p>
-      <w:pPr>
-        <w:ind w:firstLine="709"/>
-        <w:jc w:val="both"/>
-        <w:rPr>
-          <w:rFonts w:ascii="Bahnschrift Light" w:hAnsi="Bahnschrift Light"/>
-          <w:b/>
-          <w:bCs/>
-          <w:sz w:val="24"/>
-          <w:szCs w:val="24"/>
-        </w:rPr>
-      </w:pPr>
-    </w:p>
-    <w:p>
-      <w:pPr>
-        <w:ind w:firstLine="709"/>
-        <w:jc w:val="center"/>
-        <w:rPr>
-          <w:rFonts w:ascii="Bahnschrift Light" w:hAnsi="Bahnschrift Light"/>
-          <w:sz w:val="24"/>
-          <w:szCs w:val="24"/>
-        </w:rPr>
-      </w:pPr>
-    </w:p>
-    <w:p>
       <w:bookmarkStart w:id="5" w:name="_Toc128094487"/>
     </w:p>
-    <w:p/>
-    <w:p/>
-    <w:p/>
-    <w:p/>
-    <w:p/>
-    <w:p/>
     <w:p/>
     <w:p>
       <w:pPr>
@@ -2165,7 +1972,6 @@
           <w:sz w:val="28"/>
           <w:szCs w:val="28"/>
         </w:rPr>
-        <w:lastRenderedPageBreak/>
         <w:t>1.2 Contexto</w:t>
       </w:r>
       <w:bookmarkEnd w:id="6"/>
@@ -2449,6 +2255,7 @@
           <w:sz w:val="28"/>
           <w:szCs w:val="28"/>
         </w:rPr>
+        <w:lastRenderedPageBreak/>
         <w:t>1.3 Objetivo</w:t>
       </w:r>
       <w:bookmarkEnd w:id="8"/>
@@ -2934,7 +2741,6 @@
           <w:sz w:val="24"/>
           <w:szCs w:val="24"/>
         </w:rPr>
-        <w:lastRenderedPageBreak/>
         <w:t>Organização dos dados;</w:t>
       </w:r>
     </w:p>
@@ -3444,6 +3250,17 @@
     </w:p>
     <w:p>
       <w:pPr>
+        <w:pStyle w:val="PargrafodaLista"/>
+        <w:ind w:left="360"/>
+        <w:rPr>
+          <w:rFonts w:ascii="Bahnschrift Light" w:hAnsi="Bahnschrift Light"/>
+          <w:sz w:val="24"/>
+          <w:szCs w:val="24"/>
+        </w:rPr>
+      </w:pPr>
+    </w:p>
+    <w:p>
+      <w:pPr>
         <w:pStyle w:val="Ttulo2"/>
         <w:rPr>
           <w:rFonts w:ascii="Bahnschrift SemiBold" w:hAnsi="Bahnschrift SemiBold"/>
@@ -3465,6 +3282,7 @@
           <w:sz w:val="28"/>
           <w:szCs w:val="28"/>
         </w:rPr>
+        <w:lastRenderedPageBreak/>
         <w:t>1.</w:t>
       </w:r>
       <w:r>
@@ -3533,9 +3351,9 @@
           <w:noProof/>
         </w:rPr>
         <w:drawing>
-          <wp:inline distT="0" distB="0" distL="0" distR="0" wp14:anchorId="73B86BF1" wp14:editId="66CE89F2">
-            <wp:extent cx="5400040" cy="3036570"/>
-            <wp:effectExtent l="152400" t="152400" r="353060" b="354330"/>
+          <wp:inline distT="0" distB="0" distL="0" distR="0" wp14:anchorId="73B86BF1" wp14:editId="42387498">
+            <wp:extent cx="4817351" cy="2708910"/>
+            <wp:effectExtent l="152400" t="152400" r="364490" b="358140"/>
             <wp:docPr id="3" name="Imagem 3" descr="Tela de computador com texto preto sobre fundo branco&#10;&#10;Descrição gerada automaticamente com confiança média"/>
             <wp:cNvGraphicFramePr>
               <a:graphicFrameLocks xmlns:a="http://schemas.openxmlformats.org/drawingml/2006/main" noChangeAspect="1"/>
@@ -3556,7 +3374,7 @@
                   <pic:spPr>
                     <a:xfrm>
                       <a:off x="0" y="0"/>
-                      <a:ext cx="5400040" cy="3036570"/>
+                      <a:ext cx="4821836" cy="2711432"/>
                     </a:xfrm>
                     <a:prstGeom prst="rect">
                       <a:avLst/>
@@ -3684,7 +3502,21 @@
           <w:rFonts w:ascii="Bahnschrift Light" w:hAnsi="Bahnschrift Light" w:cs="Calibri"/>
           <w:color w:val="000000"/>
         </w:rPr>
-        <w:t xml:space="preserve">O cliente deverá disponibilizar computadores ou notebooks para </w:t>
+        <w:t xml:space="preserve">O cliente deverá </w:t>
+      </w:r>
+      <w:r>
+        <w:rPr>
+          <w:rFonts w:ascii="Bahnschrift Light" w:hAnsi="Bahnschrift Light" w:cs="Calibri"/>
+          <w:color w:val="000000"/>
+        </w:rPr>
+        <w:t>possuir</w:t>
+      </w:r>
+      <w:r>
+        <w:rPr>
+          <w:rFonts w:ascii="Bahnschrift Light" w:hAnsi="Bahnschrift Light" w:cs="Calibri"/>
+          <w:color w:val="000000"/>
+        </w:rPr>
+        <w:t xml:space="preserve"> computadores ou notebooks para </w:t>
       </w:r>
       <w:r>
         <w:rPr>
@@ -3719,134 +3551,6 @@
           <w:color w:val="000000"/>
         </w:rPr>
         <w:t>;</w:t>
-      </w:r>
-    </w:p>
-    <w:p>
-      <w:pPr>
-        <w:pStyle w:val="xcontentpasted0"/>
-        <w:numPr>
-          <w:ilvl w:val="0"/>
-          <w:numId w:val="2"/>
-        </w:numPr>
-        <w:rPr>
-          <w:rFonts w:ascii="Bahnschrift Light" w:hAnsi="Bahnschrift Light" w:cs="Calibri"/>
-          <w:color w:val="000000"/>
-        </w:rPr>
-      </w:pPr>
-      <w:r>
-        <w:rPr>
-          <w:rFonts w:ascii="Bahnschrift Light" w:hAnsi="Bahnschrift Light" w:cs="Calibri"/>
-          <w:color w:val="000000"/>
-        </w:rPr>
-        <w:lastRenderedPageBreak/>
-        <w:t>Fornecimento dos dados do paciente (Nome e número de identificação)</w:t>
-      </w:r>
-      <w:r>
-        <w:rPr>
-          <w:rFonts w:ascii="Bahnschrift Light" w:hAnsi="Bahnschrift Light" w:cs="Calibri"/>
-          <w:color w:val="000000"/>
-        </w:rPr>
-        <w:t>;</w:t>
-      </w:r>
-    </w:p>
-    <w:p>
-      <w:pPr>
-        <w:pStyle w:val="xcontentpasted0"/>
-        <w:numPr>
-          <w:ilvl w:val="0"/>
-          <w:numId w:val="2"/>
-        </w:numPr>
-        <w:spacing w:before="0" w:after="0"/>
-        <w:rPr>
-          <w:rFonts w:ascii="Bahnschrift Light" w:hAnsi="Bahnschrift Light" w:cs="Calibri"/>
-          <w:color w:val="000000"/>
-        </w:rPr>
-      </w:pPr>
-      <w:r>
-        <w:rPr>
-          <w:rStyle w:val="xcontentpasted01"/>
-          <w:rFonts w:ascii="Bahnschrift Light" w:hAnsi="Bahnschrift Light" w:cs="Calibri"/>
-          <w:color w:val="000000"/>
-          <w:bdr w:val="none" w:sz="0" w:space="0" w:color="auto" w:frame="1"/>
-        </w:rPr>
-        <w:t> </w:t>
-      </w:r>
-      <w:r>
-        <w:rPr>
-          <w:rFonts w:ascii="Bahnschrift Light" w:hAnsi="Bahnschrift Light" w:cs="Calibri"/>
-          <w:color w:val="000000"/>
-        </w:rPr>
-        <w:t xml:space="preserve">Solicitação </w:t>
-      </w:r>
-      <w:r>
-        <w:rPr>
-          <w:rFonts w:ascii="Bahnschrift Light" w:hAnsi="Bahnschrift Light" w:cs="Calibri"/>
-          <w:color w:val="000000"/>
-        </w:rPr>
-        <w:t xml:space="preserve">de manutenção </w:t>
-      </w:r>
-      <w:r>
-        <w:rPr>
-          <w:rFonts w:ascii="Bahnschrift Light" w:hAnsi="Bahnschrift Light" w:cs="Calibri"/>
-          <w:color w:val="000000"/>
-        </w:rPr>
-        <w:t>preventiva dos sensores trimestral</w:t>
-      </w:r>
-      <w:r>
-        <w:rPr>
-          <w:rFonts w:ascii="Bahnschrift Light" w:hAnsi="Bahnschrift Light" w:cs="Calibri"/>
-          <w:color w:val="000000"/>
-        </w:rPr>
-        <w:t>;</w:t>
-      </w:r>
-    </w:p>
-    <w:p>
-      <w:pPr>
-        <w:pStyle w:val="xcontentpasted0"/>
-        <w:numPr>
-          <w:ilvl w:val="0"/>
-          <w:numId w:val="2"/>
-        </w:numPr>
-        <w:spacing w:before="0" w:after="0"/>
-        <w:rPr>
-          <w:rFonts w:ascii="Bahnschrift Light" w:hAnsi="Bahnschrift Light" w:cs="Calibri"/>
-          <w:color w:val="000000"/>
-        </w:rPr>
-      </w:pPr>
-      <w:r>
-        <w:rPr>
-          <w:rFonts w:ascii="Bahnschrift Light" w:hAnsi="Bahnschrift Light" w:cs="Calibri"/>
-          <w:color w:val="000000"/>
-        </w:rPr>
-        <w:t>O paciente deve ser conscientizado pelo enfermeiro sobre o sistema de monitoramento, onde ele deve se manter no local adequando e com o pulso posicionado no sensor de temperatura</w:t>
-      </w:r>
-      <w:r>
-        <w:rPr>
-          <w:rFonts w:ascii="Bahnschrift Light" w:hAnsi="Bahnschrift Light" w:cs="Calibri"/>
-          <w:color w:val="000000"/>
-        </w:rPr>
-        <w:t>;</w:t>
-      </w:r>
-    </w:p>
-    <w:p>
-      <w:pPr>
-        <w:pStyle w:val="xcontentpasted0"/>
-        <w:numPr>
-          <w:ilvl w:val="0"/>
-          <w:numId w:val="2"/>
-        </w:numPr>
-        <w:spacing w:before="0" w:after="0"/>
-        <w:rPr>
-          <w:rFonts w:ascii="Bahnschrift Light" w:hAnsi="Bahnschrift Light" w:cs="Calibri"/>
-          <w:color w:val="000000"/>
-        </w:rPr>
-      </w:pPr>
-      <w:r>
-        <w:rPr>
-          <w:rFonts w:ascii="Bahnschrift Light" w:hAnsi="Bahnschrift Light" w:cs="Calibri"/>
-          <w:color w:val="000000"/>
-        </w:rPr>
-        <w:t>Leitos para acomodação dos pacientes ao tomar medicação.</w:t>
       </w:r>
     </w:p>
     <w:p>
@@ -3876,6 +3580,40 @@
       </w:r>
       <w:bookmarkEnd w:id="16"/>
     </w:p>
+    <w:p/>
+    <w:p>
+      <w:pPr>
+        <w:pStyle w:val="xcontentpasted0"/>
+        <w:numPr>
+          <w:ilvl w:val="0"/>
+          <w:numId w:val="30"/>
+        </w:numPr>
+        <w:rPr>
+          <w:rFonts w:ascii="Bahnschrift Light" w:hAnsi="Bahnschrift Light"/>
+        </w:rPr>
+      </w:pPr>
+      <w:r>
+        <w:rPr>
+          <w:rFonts w:ascii="Bahnschrift Light" w:hAnsi="Bahnschrift Light" w:cs="Calibri"/>
+          <w:color w:val="000000"/>
+        </w:rPr>
+        <w:t xml:space="preserve">Medição precisa </w:t>
+      </w:r>
+      <w:r>
+        <w:rPr>
+          <w:rFonts w:ascii="Bahnschrift Light" w:hAnsi="Bahnschrift Light" w:cs="Calibri"/>
+          <w:color w:val="000000"/>
+        </w:rPr>
+        <w:t>do valor da criptomoeda</w:t>
+      </w:r>
+      <w:r>
+        <w:rPr>
+          <w:rFonts w:ascii="Bahnschrift Light" w:hAnsi="Bahnschrift Light" w:cs="Calibri"/>
+          <w:color w:val="000000"/>
+        </w:rPr>
+        <w:t>;</w:t>
+      </w:r>
+    </w:p>
     <w:p>
       <w:pPr>
         <w:pStyle w:val="xcontentpasted0"/>
@@ -3883,48 +3621,6 @@
           <w:ilvl w:val="0"/>
           <w:numId w:val="27"/>
         </w:numPr>
-        <w:ind w:left="1440"/>
-        <w:rPr>
-          <w:rFonts w:ascii="Bahnschrift Light" w:hAnsi="Bahnschrift Light"/>
-        </w:rPr>
-      </w:pPr>
-      <w:r>
-        <w:rPr>
-          <w:rFonts w:ascii="Bahnschrift Light" w:hAnsi="Bahnschrift Light" w:cs="Calibri"/>
-          <w:color w:val="000000"/>
-        </w:rPr>
-        <w:t>Medição precisa da temperatura do paciente;</w:t>
-      </w:r>
-    </w:p>
-    <w:p>
-      <w:pPr>
-        <w:pStyle w:val="xcontentpasted0"/>
-        <w:ind w:left="1440"/>
-        <w:rPr>
-          <w:rFonts w:ascii="Bahnschrift Light" w:hAnsi="Bahnschrift Light"/>
-        </w:rPr>
-      </w:pPr>
-      <w:r>
-        <w:rPr>
-          <w:rFonts w:ascii="Bahnschrift Light" w:hAnsi="Bahnschrift Light" w:cs="Calibri"/>
-          <w:color w:val="000000"/>
-        </w:rPr>
-        <w:t xml:space="preserve">Essa restrição se estabelece pois o pulso é uma extremidade do corpo e por isso é mais fria do que a temperatura nas regiões das axilas, testa ou até mesmo da boca. Sendo assim, medir a temperatura </w:t>
-      </w:r>
-      <w:r>
-        <w:rPr>
-          <w:rFonts w:ascii="Bahnschrift Light" w:hAnsi="Bahnschrift Light"/>
-        </w:rPr>
-        <w:t>no pulso, não conta com a mesma precisão e pode não detectar febres existentes, que se fossem medidas pela testa, seriam detectadas.</w:t>
-      </w:r>
-    </w:p>
-    <w:p>
-      <w:pPr>
-        <w:pStyle w:val="xcontentpasted0"/>
-        <w:numPr>
-          <w:ilvl w:val="0"/>
-          <w:numId w:val="27"/>
-        </w:numPr>
         <w:rPr>
           <w:rFonts w:ascii="Bahnschrift Light" w:hAnsi="Bahnschrift Light"/>
         </w:rPr>
@@ -3979,7 +3675,15 @@
         <w:t xml:space="preserve"> </w:t>
       </w:r>
     </w:p>
-    <w:p/>
+    <w:p>
+      <w:pPr>
+        <w:rPr>
+          <w:rFonts w:ascii="Bahnschrift Light" w:hAnsi="Bahnschrift Light"/>
+          <w:sz w:val="24"/>
+          <w:szCs w:val="24"/>
+        </w:rPr>
+      </w:pPr>
+    </w:p>
     <w:p>
       <w:pPr>
         <w:pStyle w:val="Ttulo2"/>
@@ -3992,7 +3696,7 @@
           <w:szCs w:val="28"/>
         </w:rPr>
       </w:pPr>
-      <w:bookmarkStart w:id="18" w:name="_Toc130048363"/>
+      <w:bookmarkStart w:id="18" w:name="_Toc130048364"/>
       <w:r>
         <w:rPr>
           <w:rFonts w:ascii="Bahnschrift SemiBold" w:hAnsi="Bahnschrift SemiBold"/>
@@ -4002,7 +3706,7 @@
           <w:sz w:val="28"/>
           <w:szCs w:val="28"/>
         </w:rPr>
-        <w:t xml:space="preserve">2.1 </w:t>
+        <w:t>2.</w:t>
       </w:r>
       <w:r>
         <w:rPr>
@@ -4013,9 +3717,8 @@
           <w:sz w:val="28"/>
           <w:szCs w:val="28"/>
         </w:rPr>
-        <w:t>Definição da equipe</w:t>
-      </w:r>
-      <w:bookmarkEnd w:id="18"/>
+        <w:t>1</w:t>
+      </w:r>
       <w:r>
         <w:rPr>
           <w:rFonts w:ascii="Bahnschrift SemiBold" w:hAnsi="Bahnschrift SemiBold"/>
@@ -4025,601 +3728,270 @@
           <w:sz w:val="28"/>
           <w:szCs w:val="28"/>
         </w:rPr>
-        <w:t xml:space="preserve"> </w:t>
-      </w:r>
-    </w:p>
-    <w:p>
-      <w:pPr>
-        <w:ind w:firstLine="709"/>
-        <w:rPr>
-          <w:rFonts w:ascii="Bahnschrift Light" w:hAnsi="Bahnschrift Light"/>
-          <w:sz w:val="24"/>
-          <w:szCs w:val="24"/>
-        </w:rPr>
-      </w:pPr>
-    </w:p>
-    <w:p>
-      <w:pPr>
-        <w:ind w:firstLine="709"/>
-        <w:rPr>
-          <w:rFonts w:ascii="Bahnschrift Light" w:hAnsi="Bahnschrift Light"/>
-          <w:sz w:val="24"/>
-          <w:szCs w:val="24"/>
-        </w:rPr>
-      </w:pPr>
-      <w:r>
-        <w:rPr>
-          <w:rFonts w:ascii="Bahnschrift Light" w:hAnsi="Bahnschrift Light"/>
-          <w:sz w:val="24"/>
-          <w:szCs w:val="24"/>
-        </w:rPr>
-        <w:t>Inicialmente, os integrantes então operando em todos os setores do processo, desde a equipe de desenvolvimento</w:t>
-      </w:r>
-      <w:r>
-        <w:rPr>
-          <w:rFonts w:ascii="Bahnschrift Light" w:hAnsi="Bahnschrift Light"/>
-          <w:sz w:val="24"/>
-          <w:szCs w:val="24"/>
-        </w:rPr>
-        <w:t xml:space="preserve">, </w:t>
-      </w:r>
-      <w:r>
-        <w:rPr>
-          <w:rFonts w:ascii="Bahnschrift Light" w:hAnsi="Bahnschrift Light"/>
-          <w:sz w:val="24"/>
-          <w:szCs w:val="24"/>
-        </w:rPr>
-        <w:t>Scrum master</w:t>
-      </w:r>
-      <w:r>
-        <w:rPr>
-          <w:rFonts w:ascii="Bahnschrift Light" w:hAnsi="Bahnschrift Light"/>
-          <w:sz w:val="24"/>
-          <w:szCs w:val="24"/>
-        </w:rPr>
-        <w:t xml:space="preserve"> e </w:t>
-      </w:r>
-      <w:proofErr w:type="spellStart"/>
-      <w:r>
-        <w:rPr>
-          <w:rFonts w:ascii="Bahnschrift Light" w:hAnsi="Bahnschrift Light"/>
-          <w:sz w:val="24"/>
-          <w:szCs w:val="24"/>
-        </w:rPr>
-        <w:t>Produc</w:t>
-      </w:r>
-      <w:r>
-        <w:rPr>
-          <w:rFonts w:ascii="Bahnschrift Light" w:hAnsi="Bahnschrift Light"/>
-          <w:sz w:val="24"/>
-          <w:szCs w:val="24"/>
-        </w:rPr>
-        <w:t>t</w:t>
-      </w:r>
-      <w:proofErr w:type="spellEnd"/>
-      <w:r>
-        <w:rPr>
-          <w:rFonts w:ascii="Bahnschrift Light" w:hAnsi="Bahnschrift Light"/>
-          <w:sz w:val="24"/>
-          <w:szCs w:val="24"/>
-        </w:rPr>
-        <w:t xml:space="preserve"> </w:t>
-      </w:r>
-      <w:proofErr w:type="spellStart"/>
-      <w:r>
-        <w:rPr>
-          <w:rFonts w:ascii="Bahnschrift Light" w:hAnsi="Bahnschrift Light"/>
-          <w:sz w:val="24"/>
-          <w:szCs w:val="24"/>
-        </w:rPr>
-        <w:t>Owner</w:t>
-      </w:r>
-      <w:proofErr w:type="spellEnd"/>
-      <w:r>
-        <w:rPr>
-          <w:rFonts w:ascii="Bahnschrift Light" w:hAnsi="Bahnschrift Light"/>
-          <w:sz w:val="24"/>
-          <w:szCs w:val="24"/>
-        </w:rPr>
-        <w:t>. Essa metodologia foi escolhida</w:t>
-      </w:r>
-      <w:r>
-        <w:rPr>
-          <w:rFonts w:ascii="Bahnschrift Light" w:hAnsi="Bahnschrift Light"/>
-          <w:sz w:val="24"/>
-          <w:szCs w:val="24"/>
-        </w:rPr>
-        <w:t xml:space="preserve"> devido a importância d</w:t>
-      </w:r>
-      <w:r>
-        <w:rPr>
-          <w:rFonts w:ascii="Bahnschrift Light" w:hAnsi="Bahnschrift Light"/>
-          <w:sz w:val="24"/>
-          <w:szCs w:val="24"/>
-        </w:rPr>
-        <w:t xml:space="preserve">o contato com todas as atividades que envolvem o projeto, </w:t>
-      </w:r>
-      <w:r>
-        <w:rPr>
-          <w:rFonts w:ascii="Bahnschrift Light" w:hAnsi="Bahnschrift Light"/>
-          <w:sz w:val="24"/>
-          <w:szCs w:val="24"/>
-        </w:rPr>
-        <w:t xml:space="preserve">isso nos ajuda a desenvolver as habilidades </w:t>
-      </w:r>
-      <w:r>
-        <w:rPr>
-          <w:rFonts w:ascii="Bahnschrift Light" w:hAnsi="Bahnschrift Light"/>
-          <w:sz w:val="24"/>
-          <w:szCs w:val="24"/>
-        </w:rPr>
-        <w:t>técnicas</w:t>
-      </w:r>
-      <w:r>
-        <w:rPr>
-          <w:rFonts w:ascii="Bahnschrift Light" w:hAnsi="Bahnschrift Light"/>
-          <w:sz w:val="24"/>
-          <w:szCs w:val="24"/>
-        </w:rPr>
-        <w:t xml:space="preserve"> e </w:t>
-      </w:r>
-      <w:r>
-        <w:rPr>
-          <w:rFonts w:ascii="Bahnschrift Light" w:hAnsi="Bahnschrift Light"/>
-          <w:sz w:val="24"/>
-          <w:szCs w:val="24"/>
-        </w:rPr>
-        <w:t>socioemociona</w:t>
-      </w:r>
-      <w:r>
-        <w:rPr>
-          <w:rFonts w:ascii="Bahnschrift Light" w:hAnsi="Bahnschrift Light"/>
-          <w:sz w:val="24"/>
-          <w:szCs w:val="24"/>
-        </w:rPr>
-        <w:t>is</w:t>
-      </w:r>
-      <w:r>
-        <w:rPr>
-          <w:rFonts w:ascii="Bahnschrift Light" w:hAnsi="Bahnschrift Light"/>
-          <w:sz w:val="24"/>
-          <w:szCs w:val="24"/>
-        </w:rPr>
-        <w:t xml:space="preserve">, já que </w:t>
-      </w:r>
-      <w:r>
-        <w:rPr>
-          <w:rFonts w:ascii="Bahnschrift Light" w:hAnsi="Bahnschrift Light"/>
-          <w:sz w:val="24"/>
-          <w:szCs w:val="24"/>
-        </w:rPr>
-        <w:t xml:space="preserve">no final </w:t>
-      </w:r>
-      <w:r>
-        <w:rPr>
-          <w:rFonts w:ascii="Bahnschrift Light" w:hAnsi="Bahnschrift Light"/>
-          <w:sz w:val="24"/>
-          <w:szCs w:val="24"/>
-        </w:rPr>
-        <w:t xml:space="preserve">todos passarão </w:t>
-      </w:r>
-      <w:r>
-        <w:rPr>
-          <w:rFonts w:ascii="Bahnschrift Light" w:hAnsi="Bahnschrift Light"/>
-          <w:sz w:val="24"/>
-          <w:szCs w:val="24"/>
-        </w:rPr>
-        <w:t>por todos os</w:t>
-      </w:r>
-      <w:r>
-        <w:rPr>
-          <w:rFonts w:ascii="Bahnschrift Light" w:hAnsi="Bahnschrift Light"/>
-          <w:sz w:val="24"/>
-          <w:szCs w:val="24"/>
-        </w:rPr>
-        <w:t xml:space="preserve"> cargos. </w:t>
-      </w:r>
-    </w:p>
-    <w:p>
-      <w:pPr>
-        <w:ind w:firstLine="709"/>
-        <w:rPr>
-          <w:rFonts w:ascii="Bahnschrift Light" w:hAnsi="Bahnschrift Light"/>
-          <w:sz w:val="24"/>
-          <w:szCs w:val="24"/>
-        </w:rPr>
-      </w:pPr>
-    </w:p>
-    <w:p>
-      <w:pPr>
-        <w:pStyle w:val="Ttulo2"/>
-        <w:rPr>
-          <w:rFonts w:ascii="Bahnschrift SemiBold" w:hAnsi="Bahnschrift SemiBold"/>
-          <w:b/>
-          <w:bCs/>
-          <w:color w:val="auto"/>
-          <w:sz w:val="28"/>
-          <w:szCs w:val="28"/>
-        </w:rPr>
-      </w:pPr>
-      <w:bookmarkStart w:id="19" w:name="_Toc130048364"/>
-      <w:r>
-        <w:rPr>
-          <w:rFonts w:ascii="Bahnschrift SemiBold" w:hAnsi="Bahnschrift SemiBold"/>
-          <w:b/>
-          <w:bCs/>
-          <w:color w:val="auto"/>
-          <w:sz w:val="28"/>
-          <w:szCs w:val="28"/>
-        </w:rPr>
-        <w:t>2.2 Processo e ferramenta de gestão de projetos</w:t>
-      </w:r>
-      <w:bookmarkEnd w:id="19"/>
+        <w:t xml:space="preserve"> Processo e ferramenta de gestão de projetos</w:t>
+      </w:r>
+      <w:bookmarkEnd w:id="18"/>
     </w:p>
     <w:p/>
     <w:p>
       <w:pPr>
-        <w:ind w:firstLine="709"/>
+        <w:pStyle w:val="paragraph"/>
+        <w:spacing w:before="0" w:beforeAutospacing="0" w:after="160" w:afterAutospacing="0"/>
+        <w:ind w:firstLine="703"/>
         <w:jc w:val="both"/>
-        <w:rPr>
-          <w:rFonts w:ascii="Bahnschrift Light" w:hAnsi="Bahnschrift Light"/>
-          <w:sz w:val="24"/>
-          <w:szCs w:val="24"/>
-        </w:rPr>
-      </w:pPr>
-      <w:r>
-        <w:rPr>
-          <w:rFonts w:ascii="Bahnschrift Light" w:hAnsi="Bahnschrift Light"/>
-          <w:sz w:val="24"/>
-          <w:szCs w:val="24"/>
-        </w:rPr>
-        <w:t>Observando a necessidade e alta demanda das entregas onde t</w:t>
-      </w:r>
-      <w:r>
-        <w:rPr>
-          <w:rFonts w:ascii="Bahnschrift Light" w:hAnsi="Bahnschrift Light"/>
-          <w:sz w:val="24"/>
-          <w:szCs w:val="24"/>
-        </w:rPr>
-        <w:t>eríamos pouco tempo para realizá</w:t>
-      </w:r>
-      <w:r>
-        <w:rPr>
-          <w:rFonts w:ascii="Bahnschrift Light" w:hAnsi="Bahnschrift Light"/>
-          <w:sz w:val="24"/>
-          <w:szCs w:val="24"/>
-        </w:rPr>
-        <w:t>-las, de</w:t>
-      </w:r>
-      <w:r>
-        <w:rPr>
-          <w:rFonts w:ascii="Bahnschrift Light" w:hAnsi="Bahnschrift Light"/>
-          <w:sz w:val="24"/>
-          <w:szCs w:val="24"/>
-        </w:rPr>
-        <w:t xml:space="preserve">cidimos utilizar </w:t>
-      </w:r>
-      <w:r>
-        <w:rPr>
-          <w:rFonts w:ascii="Bahnschrift Light" w:hAnsi="Bahnschrift Light"/>
-          <w:sz w:val="24"/>
-          <w:szCs w:val="24"/>
-        </w:rPr>
-        <w:t xml:space="preserve">a estrutura </w:t>
-      </w:r>
-      <w:r>
-        <w:rPr>
-          <w:rFonts w:ascii="Bahnschrift Light" w:hAnsi="Bahnschrift Light"/>
-          <w:sz w:val="24"/>
-          <w:szCs w:val="24"/>
-        </w:rPr>
-        <w:t xml:space="preserve">SCRUM para manter o grupo sempre focado e produtivo, visando realizar todas as entregas em suas devidas datas. </w:t>
-      </w:r>
-    </w:p>
-    <w:p>
-      <w:pPr>
-        <w:ind w:firstLine="709"/>
+        <w:textAlignment w:val="baseline"/>
+        <w:rPr>
+          <w:rStyle w:val="eop"/>
+          <w:rFonts w:ascii="Bahnschrift Light" w:hAnsi="Bahnschrift Light" w:cs="Segoe UI"/>
+        </w:rPr>
+      </w:pPr>
+      <w:r>
+        <w:rPr>
+          <w:rStyle w:val="normaltextrun"/>
+          <w:rFonts w:ascii="Bahnschrift Light" w:hAnsi="Bahnschrift Light" w:cs="Segoe UI"/>
+        </w:rPr>
+        <w:t xml:space="preserve">Para melhor gestão e divisão de requisitos do nosso projeto, nós optamos pelo auxílio da ferramenta da gestão chamada Trello. Ele é um aplicativo de gerenciamento de projeto baseado na web originalmente desenvolvido em 2011 </w:t>
+      </w:r>
+      <w:r>
+        <w:rPr>
+          <w:rStyle w:val="normaltextrun"/>
+          <w:rFonts w:ascii="Bahnschrift Light" w:hAnsi="Bahnschrift Light" w:cs="Segoe UI"/>
+        </w:rPr>
+        <w:lastRenderedPageBreak/>
+        <w:t>pela então Fog Creek Software. Em 2017 (dois mil e dezessete), foi adquirido pela empresa australiana Atlassian. Ele opera um modelo de negócio freemium, que seria um produto ou serviço proprietário é oferecido gratuitamente, mas alguma quantia é cobrada de usuários premium para obterem recursos adicionais, funcionalidade ou bens virtuais.</w:t>
+      </w:r>
+    </w:p>
+    <w:p>
+      <w:pPr>
+        <w:pStyle w:val="paragraph"/>
+        <w:spacing w:before="0" w:beforeAutospacing="0" w:after="0" w:afterAutospacing="0"/>
+        <w:ind w:firstLine="705"/>
         <w:jc w:val="both"/>
-        <w:rPr>
-          <w:rFonts w:ascii="Bahnschrift Light" w:hAnsi="Bahnschrift Light"/>
-          <w:sz w:val="24"/>
-          <w:szCs w:val="24"/>
-        </w:rPr>
-      </w:pPr>
-      <w:r>
-        <w:rPr>
-          <w:rFonts w:ascii="Bahnschrift Light" w:hAnsi="Bahnschrift Light"/>
-          <w:sz w:val="24"/>
-          <w:szCs w:val="24"/>
-        </w:rPr>
-        <w:t xml:space="preserve">O </w:t>
-      </w:r>
-      <w:r>
-        <w:rPr>
-          <w:rFonts w:ascii="Bahnschrift Light" w:hAnsi="Bahnschrift Light"/>
-          <w:sz w:val="24"/>
-          <w:szCs w:val="24"/>
-        </w:rPr>
-        <w:t>SCRUM é uma das formas de gerenciamento de métodos ágeis em projetos</w:t>
-      </w:r>
-      <w:r>
-        <w:rPr>
-          <w:rFonts w:ascii="Bahnschrift Light" w:hAnsi="Bahnschrift Light"/>
-          <w:sz w:val="24"/>
-          <w:szCs w:val="24"/>
-        </w:rPr>
-        <w:t>,</w:t>
-      </w:r>
-      <w:r>
-        <w:rPr>
-          <w:rFonts w:ascii="Bahnschrift Light" w:hAnsi="Bahnschrift Light"/>
-          <w:sz w:val="24"/>
-          <w:szCs w:val="24"/>
-        </w:rPr>
-        <w:t xml:space="preserve"> com a finalidade de auxiliar na gestão e no desenvolvimento de projetos que tenham um prazo curto de entrega. Considerado também com</w:t>
-      </w:r>
-      <w:r>
-        <w:rPr>
-          <w:rFonts w:ascii="Bahnschrift Light" w:hAnsi="Bahnschrift Light"/>
-          <w:sz w:val="24"/>
-          <w:szCs w:val="24"/>
-        </w:rPr>
-        <w:t xml:space="preserve">o </w:t>
-      </w:r>
-      <w:r>
-        <w:rPr>
-          <w:rFonts w:ascii="Bahnschrift Light" w:hAnsi="Bahnschrift Light"/>
-          <w:sz w:val="24"/>
-          <w:szCs w:val="24"/>
-        </w:rPr>
-        <w:t xml:space="preserve">um </w:t>
-      </w:r>
-      <w:r>
-        <w:rPr>
-          <w:rFonts w:ascii="Bahnschrift Light" w:hAnsi="Bahnschrift Light"/>
-          <w:sz w:val="24"/>
-          <w:szCs w:val="24"/>
-        </w:rPr>
-        <w:lastRenderedPageBreak/>
-        <w:t>conjunto de boas p</w:t>
-      </w:r>
-      <w:r>
-        <w:rPr>
-          <w:rFonts w:ascii="Bahnschrift Light" w:hAnsi="Bahnschrift Light"/>
-          <w:sz w:val="24"/>
-          <w:szCs w:val="24"/>
-        </w:rPr>
-        <w:t>rátic</w:t>
-      </w:r>
-      <w:r>
-        <w:rPr>
-          <w:rFonts w:ascii="Bahnschrift Light" w:hAnsi="Bahnschrift Light"/>
-          <w:sz w:val="24"/>
-          <w:szCs w:val="24"/>
-        </w:rPr>
-        <w:t>a</w:t>
-      </w:r>
-      <w:r>
-        <w:rPr>
-          <w:rFonts w:ascii="Bahnschrift Light" w:hAnsi="Bahnschrift Light"/>
-          <w:sz w:val="24"/>
-          <w:szCs w:val="24"/>
-        </w:rPr>
-        <w:t>s</w:t>
-      </w:r>
-      <w:r>
-        <w:rPr>
-          <w:rFonts w:ascii="Bahnschrift Light" w:hAnsi="Bahnschrift Light"/>
-          <w:sz w:val="24"/>
-          <w:szCs w:val="24"/>
-        </w:rPr>
-        <w:t xml:space="preserve"> </w:t>
-      </w:r>
-      <w:r>
-        <w:rPr>
-          <w:rFonts w:ascii="Bahnschrift Light" w:hAnsi="Bahnschrift Light"/>
-          <w:sz w:val="24"/>
-          <w:szCs w:val="24"/>
-        </w:rPr>
-        <w:t xml:space="preserve">empregado no gerenciamento de projetos complexos, onde não se conhece todas as etapas ou necessidades. </w:t>
-      </w:r>
-    </w:p>
-    <w:p>
-      <w:pPr>
-        <w:ind w:firstLine="709"/>
-        <w:jc w:val="both"/>
-        <w:rPr>
-          <w:rFonts w:ascii="Bahnschrift Light" w:hAnsi="Bahnschrift Light"/>
-          <w:sz w:val="24"/>
-          <w:szCs w:val="24"/>
-        </w:rPr>
-      </w:pPr>
-      <w:r>
-        <w:rPr>
-          <w:rFonts w:ascii="Bahnschrift Light" w:hAnsi="Bahnschrift Light"/>
-          <w:sz w:val="24"/>
-          <w:szCs w:val="24"/>
-        </w:rPr>
-        <w:t xml:space="preserve">Focando na 1° (primeira) Sprint o grupo realizou reuniões e se organizou para a criação do Backlog, com o objetivo de definir quais requisitos seriam nossas prioridades e a partir dessa definição começar o desenvolvimento em si.  </w:t>
-      </w:r>
-    </w:p>
-    <w:p>
-      <w:pPr>
-        <w:ind w:firstLine="709"/>
-        <w:jc w:val="both"/>
-        <w:rPr>
-          <w:rFonts w:ascii="Bahnschrift Light" w:hAnsi="Bahnschrift Light"/>
-          <w:sz w:val="24"/>
-          <w:szCs w:val="24"/>
-        </w:rPr>
-      </w:pPr>
-      <w:r>
-        <w:rPr>
-          <w:rFonts w:ascii="Bahnschrift Light" w:hAnsi="Bahnschrift Light"/>
-          <w:sz w:val="24"/>
-          <w:szCs w:val="24"/>
-        </w:rPr>
-        <w:t xml:space="preserve">Como ferramenta de gestão de projeto foi utilizado o </w:t>
-      </w:r>
-      <w:proofErr w:type="spellStart"/>
-      <w:r>
-        <w:rPr>
-          <w:rFonts w:ascii="Bahnschrift Light" w:hAnsi="Bahnschrift Light"/>
-          <w:sz w:val="24"/>
-          <w:szCs w:val="24"/>
-        </w:rPr>
-        <w:t>Trello</w:t>
-      </w:r>
-      <w:proofErr w:type="spellEnd"/>
-      <w:r>
-        <w:rPr>
-          <w:rFonts w:ascii="Bahnschrift Light" w:hAnsi="Bahnschrift Light"/>
-          <w:sz w:val="24"/>
-          <w:szCs w:val="24"/>
-        </w:rPr>
-        <w:t xml:space="preserve">, que é uma ferramenta visual que possibilita </w:t>
-      </w:r>
-      <w:r>
-        <w:rPr>
-          <w:rFonts w:ascii="Bahnschrift Light" w:hAnsi="Bahnschrift Light"/>
-          <w:sz w:val="24"/>
-          <w:szCs w:val="24"/>
-        </w:rPr>
-        <w:t>o</w:t>
-      </w:r>
-      <w:r>
-        <w:rPr>
-          <w:rFonts w:ascii="Bahnschrift Light" w:hAnsi="Bahnschrift Light"/>
-          <w:sz w:val="24"/>
-          <w:szCs w:val="24"/>
-        </w:rPr>
-        <w:t xml:space="preserve"> gerenciamento de qualquer tipo de projeto, fluxo de trabalho ou monitoramento de tarefas. Ademais, essa ferramenta também possibilita que o time acompanhe constantemente a evolução de cada tarefa nos seguintes níveis:</w:t>
-      </w:r>
-    </w:p>
-    <w:p>
-      <w:pPr>
-        <w:pStyle w:val="PargrafodaLista"/>
+        <w:textAlignment w:val="baseline"/>
+        <w:rPr>
+          <w:rFonts w:ascii="Segoe UI" w:hAnsi="Segoe UI" w:cs="Segoe UI"/>
+          <w:sz w:val="18"/>
+          <w:szCs w:val="18"/>
+        </w:rPr>
+      </w:pPr>
+    </w:p>
+    <w:p>
+      <w:pPr>
+        <w:pStyle w:val="paragraph"/>
+        <w:spacing w:before="0" w:beforeAutospacing="0" w:after="0" w:afterAutospacing="0"/>
+        <w:ind w:firstLine="705"/>
+        <w:textAlignment w:val="baseline"/>
+        <w:rPr>
+          <w:rFonts w:ascii="Segoe UI" w:hAnsi="Segoe UI" w:cs="Segoe UI"/>
+          <w:sz w:val="18"/>
+          <w:szCs w:val="18"/>
+        </w:rPr>
+      </w:pPr>
+      <w:r>
+        <w:rPr>
+          <w:rStyle w:val="normaltextrun"/>
+          <w:rFonts w:ascii="Bahnschrift Light" w:hAnsi="Bahnschrift Light" w:cs="Segoe UI"/>
+        </w:rPr>
+        <w:t>Nesta ferramenta, nós organizamos da seguinte forma:</w:t>
+      </w:r>
+      <w:r>
+        <w:rPr>
+          <w:rStyle w:val="eop"/>
+          <w:rFonts w:ascii="Bahnschrift Light" w:hAnsi="Bahnschrift Light" w:cs="Segoe UI"/>
+        </w:rPr>
+        <w:t> </w:t>
+      </w:r>
+    </w:p>
+    <w:p>
+      <w:pPr>
+        <w:pStyle w:val="paragraph"/>
         <w:numPr>
           <w:ilvl w:val="0"/>
-          <w:numId w:val="18"/>
+          <w:numId w:val="31"/>
         </w:numPr>
-        <w:jc w:val="both"/>
-        <w:rPr>
-          <w:rFonts w:ascii="Bahnschrift Light" w:hAnsi="Bahnschrift Light"/>
-          <w:sz w:val="24"/>
-          <w:szCs w:val="24"/>
-        </w:rPr>
-      </w:pPr>
-      <w:r>
-        <w:rPr>
-          <w:rFonts w:ascii="Bahnschrift Light" w:hAnsi="Bahnschrift Light"/>
-          <w:sz w:val="24"/>
-          <w:szCs w:val="24"/>
-        </w:rPr>
-        <w:t>A fazer</w:t>
-      </w:r>
-    </w:p>
-    <w:p>
-      <w:pPr>
-        <w:pStyle w:val="PargrafodaLista"/>
+        <w:spacing w:before="0" w:beforeAutospacing="0" w:after="0" w:afterAutospacing="0"/>
+        <w:ind w:left="1080" w:firstLine="0"/>
+        <w:textAlignment w:val="baseline"/>
+        <w:rPr>
+          <w:rFonts w:ascii="Bahnschrift Light" w:hAnsi="Bahnschrift Light" w:cs="Segoe UI"/>
+        </w:rPr>
+      </w:pPr>
+      <w:r>
+        <w:rPr>
+          <w:rStyle w:val="normaltextrun"/>
+          <w:rFonts w:ascii="Bahnschrift Light" w:hAnsi="Bahnschrift Light" w:cs="Segoe UI"/>
+        </w:rPr>
+        <w:t>Backlog (projeto completo);</w:t>
+      </w:r>
+      <w:r>
+        <w:rPr>
+          <w:rStyle w:val="eop"/>
+          <w:rFonts w:ascii="Bahnschrift Light" w:hAnsi="Bahnschrift Light" w:cs="Segoe UI"/>
+        </w:rPr>
+        <w:t> </w:t>
+      </w:r>
+    </w:p>
+    <w:p>
+      <w:pPr>
+        <w:pStyle w:val="paragraph"/>
         <w:numPr>
           <w:ilvl w:val="0"/>
-          <w:numId w:val="18"/>
+          <w:numId w:val="31"/>
         </w:numPr>
-        <w:jc w:val="both"/>
-        <w:rPr>
-          <w:rFonts w:ascii="Bahnschrift Light" w:hAnsi="Bahnschrift Light"/>
-          <w:sz w:val="24"/>
-          <w:szCs w:val="24"/>
-        </w:rPr>
-      </w:pPr>
-      <w:r>
-        <w:rPr>
-          <w:rFonts w:ascii="Bahnschrift Light" w:hAnsi="Bahnschrift Light"/>
-          <w:sz w:val="24"/>
-          <w:szCs w:val="24"/>
-        </w:rPr>
-        <w:t xml:space="preserve">Em andamento </w:t>
-      </w:r>
-    </w:p>
-    <w:p>
-      <w:pPr>
-        <w:pStyle w:val="PargrafodaLista"/>
+        <w:spacing w:before="0" w:beforeAutospacing="0" w:after="0" w:afterAutospacing="0"/>
+        <w:ind w:left="1080" w:firstLine="0"/>
+        <w:textAlignment w:val="baseline"/>
+        <w:rPr>
+          <w:rFonts w:ascii="Bahnschrift Light" w:hAnsi="Bahnschrift Light" w:cs="Segoe UI"/>
+        </w:rPr>
+      </w:pPr>
+      <w:r>
+        <w:rPr>
+          <w:rStyle w:val="normaltextrun"/>
+          <w:rFonts w:ascii="Bahnschrift Light" w:hAnsi="Bahnschrift Light" w:cs="Segoe UI"/>
+        </w:rPr>
+        <w:t>Não iniciado (semana/sprint em que a equipe se encontra);</w:t>
+      </w:r>
+      <w:r>
+        <w:rPr>
+          <w:rStyle w:val="eop"/>
+          <w:rFonts w:ascii="Bahnschrift Light" w:hAnsi="Bahnschrift Light" w:cs="Segoe UI"/>
+        </w:rPr>
+        <w:t> </w:t>
+      </w:r>
+    </w:p>
+    <w:p>
+      <w:pPr>
+        <w:pStyle w:val="paragraph"/>
         <w:numPr>
           <w:ilvl w:val="0"/>
-          <w:numId w:val="18"/>
+          <w:numId w:val="31"/>
         </w:numPr>
-        <w:jc w:val="both"/>
-        <w:rPr>
-          <w:rFonts w:ascii="Bahnschrift Light" w:hAnsi="Bahnschrift Light"/>
-          <w:sz w:val="24"/>
-          <w:szCs w:val="24"/>
-        </w:rPr>
-      </w:pPr>
-      <w:r>
-        <w:rPr>
-          <w:rFonts w:ascii="Bahnschrift Light" w:hAnsi="Bahnschrift Light"/>
-          <w:sz w:val="24"/>
-          <w:szCs w:val="24"/>
-        </w:rPr>
-        <w:t xml:space="preserve">Concluído </w:t>
-      </w:r>
-    </w:p>
-    <w:p>
-      <w:pPr>
-        <w:ind w:firstLine="709"/>
-        <w:jc w:val="both"/>
-        <w:rPr>
-          <w:rFonts w:ascii="Bahnschrift Light" w:hAnsi="Bahnschrift Light"/>
-          <w:sz w:val="24"/>
-          <w:szCs w:val="24"/>
-        </w:rPr>
-      </w:pPr>
-      <w:r>
-        <w:rPr>
-          <w:rFonts w:ascii="Bahnschrift Light" w:hAnsi="Bahnschrift Light"/>
-          <w:sz w:val="24"/>
-          <w:szCs w:val="24"/>
-        </w:rPr>
-        <w:t xml:space="preserve">Possibilitando o fácil entendimento do que está sendo feito no exato momento, as pessoas que estão desenvolvendo cada tarefa, prazo de entrega e prioridade. </w:t>
-      </w:r>
-    </w:p>
-    <w:p>
-      <w:pPr>
-        <w:rPr>
-          <w:rFonts w:ascii="Bahnschrift SemiBold" w:hAnsi="Bahnschrift SemiBold"/>
-          <w:b/>
-          <w:bCs/>
-          <w:sz w:val="28"/>
-          <w:szCs w:val="28"/>
-        </w:rPr>
-      </w:pPr>
-    </w:p>
-    <w:p>
-      <w:pPr>
-        <w:rPr>
-          <w:rFonts w:ascii="Bahnschrift SemiBold" w:hAnsi="Bahnschrift SemiBold"/>
-          <w:b/>
-          <w:bCs/>
-          <w:sz w:val="28"/>
-          <w:szCs w:val="28"/>
-        </w:rPr>
-      </w:pPr>
-      <w:r>
-        <w:rPr>
-          <w:rFonts w:ascii="Bahnschrift SemiBold" w:hAnsi="Bahnschrift SemiBold"/>
-          <w:b/>
-          <w:bCs/>
+        <w:spacing w:before="0" w:beforeAutospacing="0" w:after="0" w:afterAutospacing="0"/>
+        <w:ind w:left="1080" w:firstLine="0"/>
+        <w:textAlignment w:val="baseline"/>
+        <w:rPr>
+          <w:rFonts w:ascii="Bahnschrift Light" w:hAnsi="Bahnschrift Light" w:cs="Segoe UI"/>
+        </w:rPr>
+      </w:pPr>
+      <w:r>
+        <w:rPr>
+          <w:rStyle w:val="normaltextrun"/>
+          <w:rFonts w:ascii="Bahnschrift Light" w:hAnsi="Bahnschrift Light" w:cs="Segoe UI"/>
+        </w:rPr>
+        <w:t>Em andamento (semana/sprint em que a equipe se encontra);</w:t>
+      </w:r>
+      <w:r>
+        <w:rPr>
+          <w:rStyle w:val="eop"/>
+          <w:rFonts w:ascii="Bahnschrift Light" w:hAnsi="Bahnschrift Light" w:cs="Segoe UI"/>
+        </w:rPr>
+        <w:t> </w:t>
+      </w:r>
+    </w:p>
+    <w:p>
+      <w:pPr>
+        <w:pStyle w:val="paragraph"/>
+        <w:numPr>
+          <w:ilvl w:val="0"/>
+          <w:numId w:val="31"/>
+        </w:numPr>
+        <w:spacing w:before="0" w:beforeAutospacing="0" w:after="0" w:afterAutospacing="0"/>
+        <w:ind w:left="1080" w:firstLine="0"/>
+        <w:textAlignment w:val="baseline"/>
+        <w:rPr>
+          <w:rFonts w:ascii="Bahnschrift Light" w:hAnsi="Bahnschrift Light" w:cs="Segoe UI"/>
+        </w:rPr>
+      </w:pPr>
+      <w:r>
+        <w:rPr>
+          <w:rStyle w:val="normaltextrun"/>
+          <w:rFonts w:ascii="Bahnschrift Light" w:hAnsi="Bahnschrift Light" w:cs="Segoe UI"/>
+        </w:rPr>
+        <w:t>Concluído (projeto completo);</w:t>
+      </w:r>
+      <w:r>
+        <w:rPr>
+          <w:rStyle w:val="eop"/>
+          <w:rFonts w:ascii="Bahnschrift Light" w:hAnsi="Bahnschrift Light" w:cs="Segoe UI"/>
+        </w:rPr>
+        <w:t> </w:t>
+      </w:r>
+    </w:p>
+    <w:p>
+      <w:pPr>
+        <w:pStyle w:val="paragraph"/>
+        <w:numPr>
+          <w:ilvl w:val="0"/>
+          <w:numId w:val="31"/>
+        </w:numPr>
+        <w:spacing w:before="0" w:beforeAutospacing="0" w:after="0" w:afterAutospacing="0"/>
+        <w:ind w:left="1080" w:firstLine="0"/>
+        <w:textAlignment w:val="baseline"/>
+        <w:rPr>
+          <w:rFonts w:ascii="Bahnschrift Light" w:hAnsi="Bahnschrift Light" w:cs="Segoe UI"/>
+        </w:rPr>
+      </w:pPr>
+      <w:r>
+        <w:rPr>
+          <w:rStyle w:val="normaltextrun"/>
+          <w:rFonts w:ascii="Bahnschrift Light" w:hAnsi="Bahnschrift Light" w:cs="Segoe UI"/>
+        </w:rPr>
+        <w:t>Concluído (de cada semana/sprint).</w:t>
+      </w:r>
+      <w:r>
+        <w:rPr>
+          <w:rStyle w:val="eop"/>
+          <w:rFonts w:ascii="Bahnschrift Light" w:hAnsi="Bahnschrift Light" w:cs="Segoe UI"/>
+        </w:rPr>
+        <w:t> </w:t>
+      </w:r>
+    </w:p>
+    <w:p>
+      <w:pPr>
+        <w:pStyle w:val="paragraph"/>
+        <w:spacing w:before="0" w:beforeAutospacing="0" w:after="0" w:afterAutospacing="0"/>
+        <w:ind w:left="720"/>
+        <w:textAlignment w:val="baseline"/>
+        <w:rPr>
+          <w:rFonts w:ascii="Segoe UI" w:hAnsi="Segoe UI" w:cs="Segoe UI"/>
+          <w:sz w:val="18"/>
+          <w:szCs w:val="18"/>
+        </w:rPr>
+      </w:pPr>
+      <w:r>
+        <w:rPr>
+          <w:rStyle w:val="eop"/>
+          <w:rFonts w:ascii="Arial" w:hAnsi="Arial" w:cs="Arial"/>
+        </w:rPr>
+        <w:t> </w:t>
+      </w:r>
+    </w:p>
+    <w:p>
+      <w:pPr>
+        <w:pStyle w:val="paragraph"/>
+        <w:spacing w:before="0" w:beforeAutospacing="0" w:after="0" w:afterAutospacing="0"/>
+        <w:jc w:val="center"/>
+        <w:textAlignment w:val="baseline"/>
+        <w:rPr>
+          <w:rFonts w:ascii="Segoe UI" w:hAnsi="Segoe UI" w:cs="Segoe UI"/>
+          <w:sz w:val="18"/>
+          <w:szCs w:val="18"/>
+        </w:rPr>
+      </w:pPr>
+      <w:r>
+        <w:rPr>
+          <w:rFonts w:ascii="Bahnschrift Light" w:eastAsiaTheme="minorHAnsi" w:hAnsi="Bahnschrift Light" w:cstheme="minorBidi"/>
           <w:noProof/>
-          <w:sz w:val="28"/>
-          <w:szCs w:val="28"/>
-          <w:lang w:eastAsia="pt-BR"/>
+          <w:kern w:val="2"/>
+          <w:lang w:eastAsia="en-US"/>
+          <w14:ligatures w14:val="standardContextual"/>
         </w:rPr>
         <w:drawing>
-          <wp:inline distT="0" distB="0" distL="0" distR="0" wp14:anchorId="242E41EC" wp14:editId="05D0224A">
-            <wp:extent cx="5714766" cy="2628900"/>
-            <wp:effectExtent l="0" t="0" r="635" b="0"/>
-            <wp:docPr id="1" name="Imagem 1" descr="Interface gráfica do usuário, Aplicativo&#10;&#10;Descrição gerada automaticamente"/>
+          <wp:inline distT="0" distB="0" distL="0" distR="0" wp14:anchorId="60058F9D" wp14:editId="3D5A7C22">
+            <wp:extent cx="5400040" cy="2129790"/>
+            <wp:effectExtent l="0" t="0" r="0" b="3810"/>
+            <wp:docPr id="1372903361" name="Imagem 2" descr="Interface gráfica do usuário, Aplicativo&#10;&#10;Descrição gerada automaticamente"/>
             <wp:cNvGraphicFramePr>
               <a:graphicFrameLocks xmlns:a="http://schemas.openxmlformats.org/drawingml/2006/main" noChangeAspect="1"/>
             </wp:cNvGraphicFramePr>
@@ -4627,23 +3999,36 @@
               <a:graphicData uri="http://schemas.openxmlformats.org/drawingml/2006/picture">
                 <pic:pic xmlns:pic="http://schemas.openxmlformats.org/drawingml/2006/picture">
                   <pic:nvPicPr>
-                    <pic:cNvPr id="1" name="Imagem 1" descr="Interface gráfica do usuário, Aplicativo&#10;&#10;Descrição gerada automaticamente"/>
-                    <pic:cNvPicPr/>
+                    <pic:cNvPr id="0" name="Picture 1" descr="Interface gráfica do usuário, Aplicativo&#10;&#10;Descrição gerada automaticamente"/>
+                    <pic:cNvPicPr>
+                      <a:picLocks noChangeAspect="1" noChangeArrowheads="1"/>
+                    </pic:cNvPicPr>
                   </pic:nvPicPr>
                   <pic:blipFill>
-                    <a:blip r:embed="rId12"/>
+                    <a:blip r:embed="rId12" cstate="print">
+                      <a:extLst>
+                        <a:ext uri="{28A0092B-C50C-407E-A947-70E740481C1C}">
+                          <a14:useLocalDpi xmlns:a14="http://schemas.microsoft.com/office/drawing/2010/main" val="0"/>
+                        </a:ext>
+                      </a:extLst>
+                    </a:blip>
+                    <a:srcRect/>
                     <a:stretch>
                       <a:fillRect/>
                     </a:stretch>
                   </pic:blipFill>
-                  <pic:spPr>
+                  <pic:spPr bwMode="auto">
                     <a:xfrm>
                       <a:off x="0" y="0"/>
-                      <a:ext cx="5724122" cy="2633204"/>
+                      <a:ext cx="5400040" cy="2129790"/>
                     </a:xfrm>
                     <a:prstGeom prst="rect">
                       <a:avLst/>
                     </a:prstGeom>
+                    <a:noFill/>
+                    <a:ln>
+                      <a:noFill/>
+                    </a:ln>
                   </pic:spPr>
                 </pic:pic>
               </a:graphicData>
@@ -4651,324 +4036,38 @@
           </wp:inline>
         </w:drawing>
       </w:r>
-    </w:p>
-    <w:p>
-      <w:pPr>
-        <w:rPr>
-          <w:rFonts w:ascii="Bahnschrift SemiBold" w:hAnsi="Bahnschrift SemiBold"/>
-          <w:b/>
-          <w:bCs/>
-          <w:sz w:val="28"/>
-          <w:szCs w:val="28"/>
-        </w:rPr>
-      </w:pPr>
-    </w:p>
-    <w:p>
-      <w:pPr>
-        <w:pStyle w:val="Ttulo2"/>
-        <w:rPr>
-          <w:rFonts w:ascii="Bahnschrift SemiBold" w:hAnsi="Bahnschrift SemiBold"/>
-          <w:b/>
-          <w:bCs/>
-          <w:color w:val="auto"/>
-          <w:sz w:val="28"/>
-          <w:szCs w:val="28"/>
-        </w:rPr>
-      </w:pPr>
-      <w:bookmarkStart w:id="20" w:name="_Toc130048365"/>
-      <w:r>
-        <w:rPr>
-          <w:rFonts w:ascii="Bahnschrift SemiBold" w:hAnsi="Bahnschrift SemiBold"/>
-          <w:b/>
-          <w:bCs/>
-          <w:color w:val="auto"/>
-          <w:sz w:val="28"/>
-          <w:szCs w:val="28"/>
-        </w:rPr>
-        <w:t>2.3 Gestão do risco do projeto</w:t>
-      </w:r>
-      <w:bookmarkEnd w:id="20"/>
-      <w:r>
-        <w:rPr>
-          <w:rFonts w:ascii="Bahnschrift SemiBold" w:hAnsi="Bahnschrift SemiBold"/>
-          <w:b/>
-          <w:bCs/>
-          <w:color w:val="auto"/>
-          <w:sz w:val="28"/>
-          <w:szCs w:val="28"/>
-        </w:rPr>
-        <w:t xml:space="preserve"> </w:t>
-      </w:r>
-    </w:p>
-    <w:p/>
-    <w:p>
-      <w:pPr>
-        <w:ind w:firstLine="709"/>
-        <w:jc w:val="both"/>
-        <w:rPr>
-          <w:rFonts w:ascii="Bahnschrift Light" w:hAnsi="Bahnschrift Light"/>
-          <w:sz w:val="24"/>
-          <w:szCs w:val="24"/>
-        </w:rPr>
-      </w:pPr>
-      <w:r>
-        <w:rPr>
-          <w:rFonts w:ascii="Bahnschrift Light" w:hAnsi="Bahnschrift Light"/>
-          <w:sz w:val="24"/>
-          <w:szCs w:val="24"/>
-        </w:rPr>
-        <w:t xml:space="preserve">A gestão do risco do projeto foi feita em uma planilha do Excel onde está sendo apresentado os seguintes campos: </w:t>
-      </w:r>
-    </w:p>
-    <w:p>
-      <w:pPr>
-        <w:pStyle w:val="PargrafodaLista"/>
-        <w:numPr>
-          <w:ilvl w:val="0"/>
-          <w:numId w:val="24"/>
-        </w:numPr>
-        <w:jc w:val="both"/>
-        <w:rPr>
-          <w:rFonts w:ascii="Bahnschrift Light" w:hAnsi="Bahnschrift Light"/>
-          <w:sz w:val="24"/>
-          <w:szCs w:val="24"/>
-        </w:rPr>
-      </w:pPr>
-      <w:r>
-        <w:rPr>
-          <w:rFonts w:ascii="Bahnschrift Light" w:hAnsi="Bahnschrift Light"/>
-          <w:sz w:val="24"/>
-          <w:szCs w:val="24"/>
-        </w:rPr>
-        <w:t xml:space="preserve">Risco </w:t>
-      </w:r>
-    </w:p>
-    <w:p>
-      <w:pPr>
-        <w:pStyle w:val="PargrafodaLista"/>
-        <w:numPr>
-          <w:ilvl w:val="0"/>
-          <w:numId w:val="24"/>
-        </w:numPr>
-        <w:jc w:val="both"/>
-        <w:rPr>
-          <w:rFonts w:ascii="Bahnschrift Light" w:hAnsi="Bahnschrift Light"/>
-          <w:sz w:val="24"/>
-          <w:szCs w:val="24"/>
-        </w:rPr>
-      </w:pPr>
-      <w:r>
-        <w:rPr>
-          <w:rFonts w:ascii="Bahnschrift Light" w:hAnsi="Bahnschrift Light"/>
-          <w:sz w:val="24"/>
-          <w:szCs w:val="24"/>
-        </w:rPr>
-        <w:t xml:space="preserve">Probabilidade </w:t>
-      </w:r>
-    </w:p>
-    <w:p>
-      <w:pPr>
-        <w:pStyle w:val="PargrafodaLista"/>
-        <w:numPr>
-          <w:ilvl w:val="0"/>
-          <w:numId w:val="24"/>
-        </w:numPr>
-        <w:jc w:val="both"/>
-        <w:rPr>
-          <w:rFonts w:ascii="Bahnschrift Light" w:hAnsi="Bahnschrift Light"/>
-          <w:sz w:val="24"/>
-          <w:szCs w:val="24"/>
-        </w:rPr>
-      </w:pPr>
-      <w:r>
-        <w:rPr>
-          <w:rFonts w:ascii="Bahnschrift Light" w:hAnsi="Bahnschrift Light"/>
-          <w:sz w:val="24"/>
-          <w:szCs w:val="24"/>
-        </w:rPr>
-        <w:t xml:space="preserve">Impacto </w:t>
-      </w:r>
-    </w:p>
-    <w:p>
-      <w:pPr>
-        <w:pStyle w:val="PargrafodaLista"/>
-        <w:numPr>
-          <w:ilvl w:val="0"/>
-          <w:numId w:val="24"/>
-        </w:numPr>
-        <w:jc w:val="both"/>
-        <w:rPr>
-          <w:rFonts w:ascii="Bahnschrift Light" w:hAnsi="Bahnschrift Light"/>
-          <w:sz w:val="24"/>
-          <w:szCs w:val="24"/>
-        </w:rPr>
-      </w:pPr>
-      <w:r>
-        <w:rPr>
-          <w:rFonts w:ascii="Bahnschrift Light" w:hAnsi="Bahnschrift Light"/>
-          <w:sz w:val="24"/>
-          <w:szCs w:val="24"/>
-        </w:rPr>
-        <w:lastRenderedPageBreak/>
-        <w:t xml:space="preserve">Fator de risco </w:t>
-      </w:r>
-    </w:p>
-    <w:p>
-      <w:pPr>
-        <w:pStyle w:val="PargrafodaLista"/>
-        <w:numPr>
-          <w:ilvl w:val="0"/>
-          <w:numId w:val="24"/>
-        </w:numPr>
-        <w:jc w:val="both"/>
-        <w:rPr>
-          <w:rFonts w:ascii="Bahnschrift Light" w:hAnsi="Bahnschrift Light"/>
-          <w:sz w:val="24"/>
-          <w:szCs w:val="24"/>
-        </w:rPr>
-      </w:pPr>
-      <w:r>
-        <w:rPr>
-          <w:rFonts w:ascii="Bahnschrift Light" w:hAnsi="Bahnschrift Light"/>
-          <w:sz w:val="24"/>
-          <w:szCs w:val="24"/>
-        </w:rPr>
-        <w:t xml:space="preserve">Ação </w:t>
-      </w:r>
-    </w:p>
-    <w:p>
-      <w:pPr>
-        <w:pStyle w:val="PargrafodaLista"/>
-        <w:numPr>
-          <w:ilvl w:val="0"/>
-          <w:numId w:val="24"/>
-        </w:numPr>
-        <w:jc w:val="both"/>
-        <w:rPr>
-          <w:rFonts w:ascii="Bahnschrift Light" w:hAnsi="Bahnschrift Light"/>
-          <w:sz w:val="24"/>
-          <w:szCs w:val="24"/>
-        </w:rPr>
-      </w:pPr>
-      <w:r>
-        <w:rPr>
-          <w:rFonts w:ascii="Bahnschrift Light" w:hAnsi="Bahnschrift Light"/>
-          <w:sz w:val="24"/>
-          <w:szCs w:val="24"/>
-        </w:rPr>
-        <w:t xml:space="preserve">Descrição </w:t>
-      </w:r>
-    </w:p>
-    <w:p>
-      <w:pPr>
-        <w:pStyle w:val="PargrafodaLista"/>
-        <w:numPr>
-          <w:ilvl w:val="0"/>
-          <w:numId w:val="24"/>
-        </w:numPr>
-        <w:jc w:val="both"/>
-        <w:rPr>
-          <w:rFonts w:ascii="Bahnschrift Light" w:hAnsi="Bahnschrift Light"/>
-          <w:sz w:val="24"/>
-          <w:szCs w:val="24"/>
-        </w:rPr>
-      </w:pPr>
-      <w:r>
-        <w:rPr>
-          <w:rFonts w:ascii="Bahnschrift Light" w:hAnsi="Bahnschrift Light"/>
-          <w:sz w:val="24"/>
-          <w:szCs w:val="24"/>
-        </w:rPr>
-        <w:t xml:space="preserve">Prazo </w:t>
-      </w:r>
-    </w:p>
-    <w:p>
-      <w:pPr>
-        <w:ind w:firstLine="709"/>
-        <w:jc w:val="both"/>
-        <w:rPr>
-          <w:rFonts w:ascii="Bahnschrift Light" w:hAnsi="Bahnschrift Light"/>
-          <w:sz w:val="24"/>
-          <w:szCs w:val="24"/>
-        </w:rPr>
-      </w:pPr>
-      <w:r>
-        <w:rPr>
-          <w:rFonts w:ascii="Bahnschrift Light" w:hAnsi="Bahnschrift Light"/>
-          <w:sz w:val="24"/>
-          <w:szCs w:val="24"/>
-        </w:rPr>
-        <w:t xml:space="preserve">Nessa planilha temos com principais riscos para o projeto o desentendimento do grupo, falta de comprometimento, falta de comunicação ou comunicação ineficiente junto com a falta de conhecimento das ferramentas. </w:t>
-      </w:r>
-    </w:p>
-    <w:p>
-      <w:pPr>
-        <w:ind w:firstLine="709"/>
-        <w:jc w:val="both"/>
-        <w:rPr>
-          <w:rFonts w:ascii="Bahnschrift Light" w:hAnsi="Bahnschrift Light"/>
-          <w:sz w:val="24"/>
-          <w:szCs w:val="24"/>
-        </w:rPr>
-      </w:pPr>
-      <w:r>
-        <w:rPr>
-          <w:rFonts w:ascii="Bahnschrift Light" w:hAnsi="Bahnschrift Light"/>
-          <w:sz w:val="24"/>
-          <w:szCs w:val="24"/>
-        </w:rPr>
-        <w:t>Entretanto, estamos tomando medidas preventivas para evitar esses riscos a qualquer custo, porém caso aconteçam, f</w:t>
-      </w:r>
-      <w:r>
-        <w:rPr>
-          <w:rFonts w:ascii="Bahnschrift Light" w:hAnsi="Bahnschrift Light"/>
-          <w:sz w:val="24"/>
-          <w:szCs w:val="24"/>
-        </w:rPr>
-        <w:t xml:space="preserve">oram definidas algumas ações para mitigar e eliminá-los do nosso projeto. </w:t>
-      </w:r>
-    </w:p>
-    <w:p>
-      <w:pPr>
-        <w:ind w:firstLine="709"/>
-        <w:jc w:val="both"/>
-        <w:rPr>
-          <w:rFonts w:ascii="Bahnschrift Light" w:hAnsi="Bahnschrift Light"/>
-          <w:sz w:val="24"/>
-          <w:szCs w:val="24"/>
-        </w:rPr>
-      </w:pPr>
-      <w:r>
-        <w:rPr>
-          <w:rFonts w:ascii="Bahnschrift Light" w:hAnsi="Bahnschrift Light"/>
-          <w:sz w:val="24"/>
-          <w:szCs w:val="24"/>
-        </w:rPr>
-        <w:t>Caso ocorresse quaisquer tipos de desentendimento no grupo devido à falta de comunicação ou qualquer outro fator, juntamente com a falta de comprometimento com o projeto, foi definido a necessidade de uma reunião de equipe onde todos teriam espaço de fala para que posteriormente fosse encontrada uma solução para a questão.</w:t>
-      </w:r>
-    </w:p>
-    <w:p>
-      <w:pPr>
-        <w:jc w:val="both"/>
-        <w:rPr>
-          <w:rFonts w:ascii="Bahnschrift Light" w:hAnsi="Bahnschrift Light"/>
-          <w:sz w:val="24"/>
-          <w:szCs w:val="24"/>
-        </w:rPr>
-      </w:pPr>
-      <w:r>
-        <w:rPr>
-          <w:rFonts w:ascii="Bahnschrift Light" w:hAnsi="Bahnschrift Light"/>
+      <w:r>
+        <w:rPr>
+          <w:rStyle w:val="eop"/>
+          <w:rFonts w:ascii="Arial" w:hAnsi="Arial" w:cs="Arial"/>
+        </w:rPr>
+        <w:t> </w:t>
+      </w:r>
+    </w:p>
+    <w:p>
+      <w:pPr>
+        <w:pStyle w:val="paragraph"/>
+        <w:spacing w:before="0" w:beforeAutospacing="0" w:after="0" w:afterAutospacing="0"/>
+        <w:textAlignment w:val="baseline"/>
+        <w:rPr>
+          <w:rFonts w:ascii="Segoe UI" w:hAnsi="Segoe UI" w:cs="Segoe UI"/>
+          <w:sz w:val="18"/>
+          <w:szCs w:val="18"/>
+        </w:rPr>
+      </w:pPr>
+      <w:r>
+        <w:rPr>
+          <w:rFonts w:ascii="Bahnschrift Light" w:eastAsiaTheme="minorHAnsi" w:hAnsi="Bahnschrift Light" w:cstheme="minorBidi"/>
           <w:noProof/>
-          <w:sz w:val="24"/>
-          <w:szCs w:val="24"/>
-          <w:lang w:eastAsia="pt-BR"/>
+          <w:kern w:val="2"/>
+          <w:lang w:eastAsia="en-US"/>
+          <w14:ligatures w14:val="standardContextual"/>
         </w:rPr>
         <w:drawing>
-          <wp:inline distT="0" distB="0" distL="0" distR="0" wp14:anchorId="36A53F70" wp14:editId="0119C68A">
-            <wp:extent cx="5869963" cy="1887514"/>
-            <wp:effectExtent l="0" t="0" r="0" b="0"/>
-            <wp:docPr id="8" name="Imagem 8"/>
+          <wp:inline distT="0" distB="0" distL="0" distR="0" wp14:anchorId="506362DC" wp14:editId="45B573DD">
+            <wp:extent cx="5400040" cy="2393950"/>
+            <wp:effectExtent l="0" t="0" r="0" b="6350"/>
+            <wp:docPr id="461875299" name="Imagem 1" descr="Interface gráfica do usuário, Texto, Aplicativo, chat ou mensagem de texto&#10;&#10;Descrição gerada automaticamente"/>
             <wp:cNvGraphicFramePr>
               <a:graphicFrameLocks xmlns:a="http://schemas.openxmlformats.org/drawingml/2006/main" noChangeAspect="1"/>
             </wp:cNvGraphicFramePr>
@@ -4976,29 +4075,36 @@
               <a:graphicData uri="http://schemas.openxmlformats.org/drawingml/2006/picture">
                 <pic:pic xmlns:pic="http://schemas.openxmlformats.org/drawingml/2006/picture">
                   <pic:nvPicPr>
-                    <pic:cNvPr id="8" name="Imagem 8"/>
-                    <pic:cNvPicPr/>
+                    <pic:cNvPr id="0" name="Picture 2" descr="Interface gráfica do usuário, Texto, Aplicativo, chat ou mensagem de texto&#10;&#10;Descrição gerada automaticamente"/>
+                    <pic:cNvPicPr>
+                      <a:picLocks noChangeAspect="1" noChangeArrowheads="1"/>
+                    </pic:cNvPicPr>
                   </pic:nvPicPr>
                   <pic:blipFill>
-                    <a:blip r:embed="rId13">
+                    <a:blip r:embed="rId13" cstate="print">
                       <a:extLst>
                         <a:ext uri="{28A0092B-C50C-407E-A947-70E740481C1C}">
                           <a14:useLocalDpi xmlns:a14="http://schemas.microsoft.com/office/drawing/2010/main" val="0"/>
                         </a:ext>
                       </a:extLst>
                     </a:blip>
+                    <a:srcRect/>
                     <a:stretch>
                       <a:fillRect/>
                     </a:stretch>
                   </pic:blipFill>
-                  <pic:spPr>
+                  <pic:spPr bwMode="auto">
                     <a:xfrm>
                       <a:off x="0" y="0"/>
-                      <a:ext cx="5869963" cy="1887514"/>
+                      <a:ext cx="5400040" cy="2393950"/>
                     </a:xfrm>
                     <a:prstGeom prst="rect">
                       <a:avLst/>
                     </a:prstGeom>
+                    <a:noFill/>
+                    <a:ln>
+                      <a:noFill/>
+                    </a:ln>
                   </pic:spPr>
                 </pic:pic>
               </a:graphicData>
@@ -5006,18 +4112,94 @@
           </wp:inline>
         </w:drawing>
       </w:r>
-    </w:p>
-    <w:p>
-      <w:pPr>
-        <w:rPr>
-          <w:rFonts w:ascii="Bahnschrift Light" w:hAnsi="Bahnschrift Light"/>
-          <w:sz w:val="24"/>
-          <w:szCs w:val="24"/>
-        </w:rPr>
-      </w:pPr>
-      <w:r>
-        <w:tab/>
-      </w:r>
+      <w:r>
+        <w:rPr>
+          <w:rStyle w:val="eop"/>
+          <w:rFonts w:ascii="Arial" w:hAnsi="Arial" w:cs="Arial"/>
+        </w:rPr>
+        <w:t> </w:t>
+      </w:r>
+    </w:p>
+    <w:p>
+      <w:pPr>
+        <w:pStyle w:val="paragraph"/>
+        <w:spacing w:before="0" w:beforeAutospacing="0" w:after="0" w:afterAutospacing="0"/>
+        <w:textAlignment w:val="baseline"/>
+        <w:rPr>
+          <w:rFonts w:ascii="Segoe UI" w:hAnsi="Segoe UI" w:cs="Segoe UI"/>
+          <w:sz w:val="18"/>
+          <w:szCs w:val="18"/>
+        </w:rPr>
+      </w:pPr>
+      <w:r>
+        <w:rPr>
+          <w:rStyle w:val="eop"/>
+          <w:rFonts w:ascii="Arial" w:hAnsi="Arial" w:cs="Arial"/>
+        </w:rPr>
+        <w:t> </w:t>
+      </w:r>
+    </w:p>
+    <w:p>
+      <w:pPr>
+        <w:pStyle w:val="paragraph"/>
+        <w:spacing w:before="0" w:beforeAutospacing="0" w:after="0" w:afterAutospacing="0"/>
+        <w:ind w:firstLine="705"/>
+        <w:jc w:val="both"/>
+        <w:textAlignment w:val="baseline"/>
+        <w:rPr>
+          <w:rFonts w:ascii="Segoe UI" w:hAnsi="Segoe UI" w:cs="Segoe UI"/>
+          <w:sz w:val="18"/>
+          <w:szCs w:val="18"/>
+        </w:rPr>
+      </w:pPr>
+      <w:r>
+        <w:rPr>
+          <w:rStyle w:val="normaltextrun"/>
+          <w:rFonts w:ascii="Bahnschrift Light" w:hAnsi="Bahnschrift Light" w:cs="Segoe UI"/>
+        </w:rPr>
+        <w:t>Em cada lista nós temos requisitos nos quais são marcados com: pontuação de entrega (Fibonnaci), tamanha da entrega (PP, P, M, G e GG) e classificação (essencial, importante e desejável). Tudo isso foi pensado e planejado para melhor divisão de requisitos para cada colaborador do projeto e para melhor otimização do tempo.</w:t>
+      </w:r>
+      <w:r>
+        <w:rPr>
+          <w:rStyle w:val="eop"/>
+          <w:rFonts w:ascii="Bahnschrift Light" w:hAnsi="Bahnschrift Light" w:cs="Segoe UI"/>
+        </w:rPr>
+        <w:t> </w:t>
+      </w:r>
+    </w:p>
+    <w:p>
+      <w:pPr>
+        <w:pStyle w:val="paragraph"/>
+        <w:spacing w:before="0" w:beforeAutospacing="0" w:after="0" w:afterAutospacing="0"/>
+        <w:ind w:firstLine="705"/>
+        <w:jc w:val="both"/>
+        <w:textAlignment w:val="baseline"/>
+        <w:rPr>
+          <w:rFonts w:ascii="Segoe UI" w:hAnsi="Segoe UI" w:cs="Segoe UI"/>
+          <w:sz w:val="18"/>
+          <w:szCs w:val="18"/>
+        </w:rPr>
+      </w:pPr>
+      <w:r>
+        <w:rPr>
+          <w:rStyle w:val="eop"/>
+          <w:rFonts w:ascii="Calibri" w:hAnsi="Calibri" w:cs="Calibri"/>
+          <w:sz w:val="22"/>
+          <w:szCs w:val="22"/>
+        </w:rPr>
+        <w:t> </w:t>
+      </w:r>
+    </w:p>
+    <w:p>
+      <w:pPr>
+        <w:rPr>
+          <w:rFonts w:ascii="Bahnschrift SemiBold" w:hAnsi="Bahnschrift SemiBold"/>
+          <w:b/>
+          <w:bCs/>
+          <w:sz w:val="28"/>
+          <w:szCs w:val="28"/>
+        </w:rPr>
+      </w:pPr>
     </w:p>
     <w:p/>
     <w:p>
@@ -5032,7 +4214,7 @@
           <w:szCs w:val="28"/>
         </w:rPr>
       </w:pPr>
-      <w:bookmarkStart w:id="21" w:name="_Toc130048366"/>
+      <w:bookmarkStart w:id="19" w:name="_Toc130048366"/>
       <w:r>
         <w:rPr>
           <w:rFonts w:ascii="Bahnschrift SemiBold" w:hAnsi="Bahnschrift SemiBold"/>
@@ -5053,7 +4235,7 @@
           <w:sz w:val="28"/>
           <w:szCs w:val="28"/>
         </w:rPr>
-        <w:t>4</w:t>
+        <w:t>2</w:t>
       </w:r>
       <w:r>
         <w:rPr>
@@ -5064,108 +4246,121 @@
           <w:sz w:val="28"/>
           <w:szCs w:val="28"/>
         </w:rPr>
-        <w:t xml:space="preserve"> </w:t>
-      </w:r>
-      <w:proofErr w:type="spellStart"/>
-      <w:r>
-        <w:rPr>
-          <w:rFonts w:ascii="Bahnschrift SemiBold" w:hAnsi="Bahnschrift SemiBold"/>
-          <w:b/>
-          <w:bCs/>
-          <w:color w:val="auto"/>
-          <w:sz w:val="28"/>
-          <w:szCs w:val="28"/>
-        </w:rPr>
-        <w:t>Product</w:t>
-      </w:r>
-      <w:proofErr w:type="spellEnd"/>
-      <w:r>
-        <w:rPr>
-          <w:rFonts w:ascii="Bahnschrift SemiBold" w:hAnsi="Bahnschrift SemiBold"/>
-          <w:b/>
-          <w:bCs/>
-          <w:color w:val="auto"/>
-          <w:sz w:val="28"/>
-          <w:szCs w:val="28"/>
-        </w:rPr>
-        <w:t xml:space="preserve"> backlog e requisitos</w:t>
-      </w:r>
-      <w:bookmarkEnd w:id="21"/>
+        <w:t xml:space="preserve"> Product backlog e requisitos</w:t>
+      </w:r>
+      <w:bookmarkEnd w:id="19"/>
     </w:p>
     <w:p/>
     <w:p>
       <w:pPr>
-        <w:ind w:firstLine="709"/>
+        <w:pStyle w:val="paragraph"/>
+        <w:spacing w:before="0" w:beforeAutospacing="0" w:after="0" w:afterAutospacing="0"/>
+        <w:ind w:firstLine="705"/>
         <w:jc w:val="both"/>
-      </w:pPr>
-      <w:r>
-        <w:t xml:space="preserve">Para definir o tamanho do requisito – independente da data de entrega </w:t>
-      </w:r>
-      <w:r>
-        <w:t>– utilizamos</w:t>
-      </w:r>
-      <w:r>
-        <w:t xml:space="preserve"> a sequência Fibonacci </w:t>
-      </w:r>
-      <w:r>
-        <w:t>(</w:t>
-      </w:r>
-      <w:r>
-        <w:t>3,</w:t>
-      </w:r>
-      <w:r>
-        <w:t xml:space="preserve"> 5, 8, 13 ,21). Onde foi feito em grupo a definição do tamanho da atividade de acordo com o nível de conhecimento do time de desenvolvimento.</w:t>
-      </w:r>
-    </w:p>
-    <w:p>
-      <w:pPr>
-        <w:ind w:firstLine="709"/>
+        <w:textAlignment w:val="baseline"/>
+        <w:rPr>
+          <w:rStyle w:val="eop"/>
+          <w:rFonts w:ascii="Bahnschrift Light" w:hAnsi="Bahnschrift Light" w:cs="Segoe UI"/>
+        </w:rPr>
+      </w:pPr>
+      <w:bookmarkStart w:id="20" w:name="_Toc130048367"/>
+      <w:r>
+        <w:rPr>
+          <w:rStyle w:val="normaltextrun"/>
+          <w:rFonts w:ascii="Bahnschrift Light" w:hAnsi="Bahnschrift Light" w:cs="Segoe UI"/>
+        </w:rPr>
+        <w:t>Backlog refere-se a um log de acumulação de trabalho num determinado intervalo de tempo. Backlog é uma espécie de estoque de folhas de requisições/encomendas relativas a produtos ainda não produzidos. Grosso modo, backlog é uma "pilha de pedidos" em espera.</w:t>
+      </w:r>
+      <w:r>
+        <w:rPr>
+          <w:rStyle w:val="eop"/>
+          <w:rFonts w:ascii="Bahnschrift Light" w:hAnsi="Bahnschrift Light" w:cs="Segoe UI"/>
+        </w:rPr>
+        <w:t> </w:t>
+      </w:r>
+    </w:p>
+    <w:p>
+      <w:pPr>
+        <w:pStyle w:val="paragraph"/>
+        <w:spacing w:before="0" w:beforeAutospacing="0" w:after="0" w:afterAutospacing="0"/>
+        <w:ind w:firstLine="705"/>
         <w:jc w:val="both"/>
-      </w:pPr>
-    </w:p>
-    <w:p>
-      <w:pPr>
-        <w:ind w:firstLine="709"/>
+        <w:textAlignment w:val="baseline"/>
+        <w:rPr>
+          <w:rFonts w:ascii="Segoe UI" w:hAnsi="Segoe UI" w:cs="Segoe UI"/>
+          <w:sz w:val="18"/>
+          <w:szCs w:val="18"/>
+        </w:rPr>
+      </w:pPr>
+    </w:p>
+    <w:p>
+      <w:pPr>
+        <w:pStyle w:val="paragraph"/>
+        <w:spacing w:before="0" w:beforeAutospacing="0" w:after="0" w:afterAutospacing="0"/>
+        <w:ind w:firstLine="705"/>
         <w:jc w:val="both"/>
-      </w:pPr>
-      <w:r>
-        <w:t xml:space="preserve">            </w:t>
-      </w:r>
-    </w:p>
-    <w:p>
-      <w:pPr>
-        <w:keepNext/>
-        <w:ind w:firstLine="709"/>
-        <w:jc w:val="center"/>
-      </w:pPr>
-    </w:p>
-    <w:p>
-      <w:pPr>
-        <w:keepNext/>
-        <w:ind w:firstLine="709"/>
-        <w:jc w:val="center"/>
-      </w:pPr>
-    </w:p>
-    <w:p>
-      <w:pPr>
-        <w:keepNext/>
-        <w:ind w:firstLine="709"/>
-        <w:jc w:val="center"/>
-      </w:pPr>
-    </w:p>
-    <w:p>
-      <w:pPr>
-        <w:keepNext/>
-        <w:ind w:firstLine="709"/>
-        <w:jc w:val="center"/>
-      </w:pPr>
-    </w:p>
-    <w:p>
-      <w:pPr>
-        <w:rPr>
-          <w:lang w:val="en-US"/>
-        </w:rPr>
-      </w:pPr>
+        <w:textAlignment w:val="baseline"/>
+        <w:rPr>
+          <w:rStyle w:val="eop"/>
+          <w:rFonts w:ascii="Bahnschrift Light" w:hAnsi="Bahnschrift Light" w:cs="Segoe UI"/>
+        </w:rPr>
+      </w:pPr>
+      <w:r>
+        <w:rPr>
+          <w:rStyle w:val="normaltextrun"/>
+          <w:rFonts w:ascii="Bahnschrift Light" w:hAnsi="Bahnschrift Light" w:cs="Segoe UI"/>
+        </w:rPr>
+        <w:t>Um backlog mal escrito às vezes é pior que não ter nenhum backlog. Não saber “para onde ir” demanda esforço para se buscar a direção. Mas ter como definição a “direção errada” é pior ainda, pois somente se descobrirá isso quando percorrido o caminho, e aí o desperdício é fatal.</w:t>
+      </w:r>
+      <w:r>
+        <w:rPr>
+          <w:rStyle w:val="eop"/>
+          <w:rFonts w:ascii="Bahnschrift Light" w:hAnsi="Bahnschrift Light" w:cs="Segoe UI"/>
+        </w:rPr>
+        <w:t> </w:t>
+      </w:r>
+    </w:p>
+    <w:p>
+      <w:pPr>
+        <w:pStyle w:val="paragraph"/>
+        <w:spacing w:before="0" w:beforeAutospacing="0" w:after="0" w:afterAutospacing="0"/>
+        <w:ind w:firstLine="705"/>
+        <w:jc w:val="both"/>
+        <w:textAlignment w:val="baseline"/>
+        <w:rPr>
+          <w:rFonts w:ascii="Segoe UI" w:hAnsi="Segoe UI" w:cs="Segoe UI"/>
+          <w:sz w:val="18"/>
+          <w:szCs w:val="18"/>
+        </w:rPr>
+      </w:pPr>
+    </w:p>
+    <w:p>
+      <w:pPr>
+        <w:pStyle w:val="paragraph"/>
+        <w:spacing w:before="0" w:beforeAutospacing="0" w:after="0" w:afterAutospacing="0"/>
+        <w:ind w:firstLine="705"/>
+        <w:jc w:val="both"/>
+        <w:textAlignment w:val="baseline"/>
+        <w:rPr>
+          <w:rFonts w:ascii="Segoe UI" w:hAnsi="Segoe UI" w:cs="Segoe UI"/>
+          <w:sz w:val="18"/>
+          <w:szCs w:val="18"/>
+        </w:rPr>
+      </w:pPr>
+      <w:r>
+        <w:rPr>
+          <w:rStyle w:val="normaltextrun"/>
+          <w:rFonts w:ascii="Bahnschrift Light" w:hAnsi="Bahnschrift Light" w:cs="Segoe UI"/>
+        </w:rPr>
+        <w:t>Por isso, otimizamos e organizamos nosso backlog de um jeito fácil simples na ferramenta Excel, para que qualquer colaborador ou cliente possa entender os requisitos e suas definições.</w:t>
+      </w:r>
+      <w:r>
+        <w:rPr>
+          <w:rStyle w:val="eop"/>
+          <w:rFonts w:ascii="Bahnschrift Light" w:hAnsi="Bahnschrift Light" w:cs="Segoe UI"/>
+        </w:rPr>
+        <w:t> </w:t>
+      </w:r>
     </w:p>
     <w:p>
       <w:pPr>
@@ -5180,11 +4375,7 @@
           <w:lang w:val="en-US"/>
         </w:rPr>
       </w:pPr>
-      <w:bookmarkStart w:id="22" w:name="_Toc130048367"/>
-    </w:p>
-    <w:p>
-      <w:pPr>
-        <w:pStyle w:val="Ttulo2"/>
+      <w:r>
         <w:rPr>
           <w:rFonts w:ascii="Bahnschrift SemiBold" w:hAnsi="Bahnschrift SemiBold"/>
           <w:b/>
@@ -5194,6 +4385,14 @@
           <w:szCs w:val="28"/>
           <w:lang w:val="en-US"/>
         </w:rPr>
+        <w:tab/>
+      </w:r>
+    </w:p>
+    <w:p>
+      <w:pPr>
+        <w:rPr>
+          <w:lang w:val="en-US"/>
+        </w:rPr>
       </w:pPr>
     </w:p>
     <w:p>
@@ -5223,10 +4422,7 @@
           <w:lang w:val="en-US"/>
         </w:rPr>
       </w:pPr>
-    </w:p>
-    <w:p>
-      <w:pPr>
-        <w:pStyle w:val="Ttulo2"/>
+      <w:r>
         <w:rPr>
           <w:rFonts w:ascii="Bahnschrift SemiBold" w:hAnsi="Bahnschrift SemiBold"/>
           <w:b/>
@@ -5236,11 +4432,9 @@
           <w:szCs w:val="28"/>
           <w:lang w:val="en-US"/>
         </w:rPr>
-      </w:pPr>
-    </w:p>
-    <w:p>
-      <w:pPr>
-        <w:pStyle w:val="Ttulo2"/>
+        <w:t>2.</w:t>
+      </w:r>
+      <w:r>
         <w:rPr>
           <w:rFonts w:ascii="Bahnschrift SemiBold" w:hAnsi="Bahnschrift SemiBold"/>
           <w:b/>
@@ -5250,7 +4444,8 @@
           <w:szCs w:val="28"/>
           <w:lang w:val="en-US"/>
         </w:rPr>
-      </w:pPr>
+        <w:t>4</w:t>
+      </w:r>
       <w:r>
         <w:rPr>
           <w:rFonts w:ascii="Bahnschrift SemiBold" w:hAnsi="Bahnschrift SemiBold"/>
@@ -5261,8 +4456,9 @@
           <w:szCs w:val="28"/>
           <w:lang w:val="en-US"/>
         </w:rPr>
-        <w:t>2.</w:t>
-      </w:r>
+        <w:t xml:space="preserve"> </w:t>
+      </w:r>
+      <w:bookmarkEnd w:id="20"/>
       <w:r>
         <w:rPr>
           <w:rFonts w:ascii="Bahnschrift SemiBold" w:hAnsi="Bahnschrift SemiBold"/>
@@ -5273,208 +4469,9 @@
           <w:szCs w:val="28"/>
           <w:lang w:val="en-US"/>
         </w:rPr>
-        <w:t>5</w:t>
-      </w:r>
-      <w:r>
-        <w:rPr>
-          <w:rFonts w:ascii="Bahnschrift SemiBold" w:hAnsi="Bahnschrift SemiBold"/>
-          <w:b/>
-          <w:bCs/>
-          <w:color w:val="auto"/>
-          <w:sz w:val="28"/>
-          <w:szCs w:val="28"/>
-          <w:lang w:val="en-US"/>
-        </w:rPr>
-        <w:t xml:space="preserve"> Sprints e Sprint backlog</w:t>
-      </w:r>
-      <w:bookmarkEnd w:id="22"/>
-    </w:p>
-    <w:p>
-      <w:pPr>
-        <w:rPr>
-          <w:lang w:val="en-US"/>
-        </w:rPr>
-      </w:pPr>
-    </w:p>
-    <w:p>
-      <w:r>
-        <w:rPr>
-          <w:noProof/>
-          <w:lang w:eastAsia="pt-BR"/>
-        </w:rPr>
-        <w:drawing>
-          <wp:inline distT="0" distB="0" distL="0" distR="0" wp14:anchorId="34CB0003" wp14:editId="157BAD3F">
-            <wp:extent cx="5400040" cy="5271770"/>
-            <wp:effectExtent l="0" t="0" r="0" b="5080"/>
-            <wp:docPr id="15" name="Imagem 15" descr="Interface gráfica do usuário, Aplicativo&#10;&#10;Descrição gerada automaticamente"/>
-            <wp:cNvGraphicFramePr>
-              <a:graphicFrameLocks xmlns:a="http://schemas.openxmlformats.org/drawingml/2006/main" noChangeAspect="1"/>
-            </wp:cNvGraphicFramePr>
-            <a:graphic xmlns:a="http://schemas.openxmlformats.org/drawingml/2006/main">
-              <a:graphicData uri="http://schemas.openxmlformats.org/drawingml/2006/picture">
-                <pic:pic xmlns:pic="http://schemas.openxmlformats.org/drawingml/2006/picture">
-                  <pic:nvPicPr>
-                    <pic:cNvPr id="15" name="Imagem 15" descr="Interface gráfica do usuário, Aplicativo&#10;&#10;Descrição gerada automaticamente"/>
-                    <pic:cNvPicPr/>
-                  </pic:nvPicPr>
-                  <pic:blipFill>
-                    <a:blip r:embed="rId14"/>
-                    <a:stretch>
-                      <a:fillRect/>
-                    </a:stretch>
-                  </pic:blipFill>
-                  <pic:spPr>
-                    <a:xfrm>
-                      <a:off x="0" y="0"/>
-                      <a:ext cx="5400040" cy="5271770"/>
-                    </a:xfrm>
-                    <a:prstGeom prst="rect">
-                      <a:avLst/>
-                    </a:prstGeom>
-                  </pic:spPr>
-                </pic:pic>
-              </a:graphicData>
-            </a:graphic>
-          </wp:inline>
-        </w:drawing>
-      </w:r>
-    </w:p>
-    <w:p/>
-    <w:p/>
-    <w:p/>
-    <w:p/>
-    <w:p/>
-    <w:p/>
-    <w:p/>
-    <w:p/>
-    <w:p/>
-    <w:p/>
-    <w:p>
-      <w:pPr>
-        <w:pStyle w:val="Ttulo1"/>
-        <w:numPr>
-          <w:ilvl w:val="0"/>
-          <w:numId w:val="12"/>
-        </w:numPr>
-        <w:rPr>
-          <w:rFonts w:ascii="Bahnschrift SemiBold" w:hAnsi="Bahnschrift SemiBold"/>
-          <w:color w:val="auto"/>
-          <w:sz w:val="28"/>
-          <w:szCs w:val="28"/>
-        </w:rPr>
-      </w:pPr>
-      <w:r>
-        <w:rPr>
-          <w:rFonts w:ascii="Bahnschrift SemiBold" w:hAnsi="Bahnschrift SemiBold"/>
-          <w:b/>
-          <w:bCs/>
-          <w:color w:val="auto"/>
-          <w:sz w:val="28"/>
-          <w:szCs w:val="28"/>
-        </w:rPr>
-        <w:t>D</w:t>
-      </w:r>
-      <w:r>
-        <w:rPr>
-          <w:rFonts w:ascii="Bahnschrift SemiBold" w:hAnsi="Bahnschrift SemiBold"/>
-          <w:color w:val="auto"/>
-          <w:sz w:val="28"/>
-          <w:szCs w:val="28"/>
-        </w:rPr>
-        <w:t>ESENVOLVIMENTO DO PROJETO</w:t>
-      </w:r>
-    </w:p>
-    <w:p/>
-    <w:p>
-      <w:pPr>
-        <w:pStyle w:val="Ttulo2"/>
-        <w:numPr>
-          <w:ilvl w:val="1"/>
-          <w:numId w:val="12"/>
-        </w:numPr>
-        <w:rPr>
-          <w:rFonts w:ascii="Bahnschrift Light" w:hAnsi="Bahnschrift Light"/>
-          <w:b/>
-          <w:bCs/>
-          <w:color w:val="auto"/>
-          <w:sz w:val="28"/>
-          <w:szCs w:val="28"/>
-        </w:rPr>
-      </w:pPr>
-      <w:r>
-        <w:rPr>
-          <w:rFonts w:ascii="Bahnschrift Light" w:hAnsi="Bahnschrift Light"/>
-          <w:b/>
-          <w:bCs/>
-          <w:color w:val="auto"/>
-          <w:sz w:val="28"/>
-          <w:szCs w:val="28"/>
-        </w:rPr>
-        <w:t>Solução técnica</w:t>
-      </w:r>
-    </w:p>
-    <w:p>
-      <w:pPr>
-        <w:pStyle w:val="PargrafodaLista"/>
-        <w:ind w:left="750"/>
-      </w:pPr>
-    </w:p>
-    <w:p>
-      <w:r>
-        <w:rPr>
-          <w:noProof/>
-        </w:rPr>
-        <w:drawing>
-          <wp:inline distT="0" distB="0" distL="0" distR="0" wp14:anchorId="3B98B372" wp14:editId="7940B2CF">
-            <wp:extent cx="5627073" cy="2989780"/>
-            <wp:effectExtent l="0" t="0" r="0" b="1270"/>
-            <wp:docPr id="18" name="Imagem 18"/>
-            <wp:cNvGraphicFramePr>
-              <a:graphicFrameLocks xmlns:a="http://schemas.openxmlformats.org/drawingml/2006/main" noChangeAspect="1"/>
-            </wp:cNvGraphicFramePr>
-            <a:graphic xmlns:a="http://schemas.openxmlformats.org/drawingml/2006/main">
-              <a:graphicData uri="http://schemas.openxmlformats.org/drawingml/2006/picture">
-                <pic:pic xmlns:pic="http://schemas.openxmlformats.org/drawingml/2006/picture">
-                  <pic:nvPicPr>
-                    <pic:cNvPr id="18" name="Imagem 18"/>
-                    <pic:cNvPicPr/>
-                  </pic:nvPicPr>
-                  <pic:blipFill>
-                    <a:blip r:embed="rId15">
-                      <a:extLst>
-                        <a:ext uri="{28A0092B-C50C-407E-A947-70E740481C1C}">
-                          <a14:useLocalDpi xmlns:a14="http://schemas.microsoft.com/office/drawing/2010/main" val="0"/>
-                        </a:ext>
-                      </a:extLst>
-                    </a:blip>
-                    <a:stretch>
-                      <a:fillRect/>
-                    </a:stretch>
-                  </pic:blipFill>
-                  <pic:spPr>
-                    <a:xfrm>
-                      <a:off x="0" y="0"/>
-                      <a:ext cx="5637617" cy="2995382"/>
-                    </a:xfrm>
-                    <a:prstGeom prst="rect">
-                      <a:avLst/>
-                    </a:prstGeom>
-                  </pic:spPr>
-                </pic:pic>
-              </a:graphicData>
-            </a:graphic>
-          </wp:inline>
-        </w:drawing>
-      </w:r>
-    </w:p>
-    <w:p/>
-    <w:p/>
-    <w:p/>
-    <w:p/>
-    <w:p/>
-    <w:p/>
-    <w:p/>
-    <w:p/>
+        <w:t>Dicionário de dados</w:t>
+      </w:r>
+    </w:p>
     <w:p/>
     <w:p/>
     <w:p>
@@ -5498,7 +4495,7 @@
                     <pic:cNvPicPr/>
                   </pic:nvPicPr>
                   <pic:blipFill>
-                    <a:blip r:embed="rId16"/>
+                    <a:blip r:embed="rId14"/>
                     <a:stretch>
                       <a:fillRect/>
                     </a:stretch>
@@ -6261,6 +5258,155 @@
     </w:lvl>
   </w:abstractNum>
   <w:abstractNum w:abstractNumId="6" w15:restartNumberingAfterBreak="0">
+    <w:nsid w:val="149B35D0"/>
+    <w:multiLevelType w:val="multilevel"/>
+    <w:tmpl w:val="3D80BE74"/>
+    <w:lvl w:ilvl="0">
+      <w:start w:val="1"/>
+      <w:numFmt w:val="bullet"/>
+      <w:lvlText w:val=""/>
+      <w:lvlJc w:val="left"/>
+      <w:pPr>
+        <w:tabs>
+          <w:tab w:val="num" w:pos="720"/>
+        </w:tabs>
+        <w:ind w:left="720" w:hanging="360"/>
+      </w:pPr>
+      <w:rPr>
+        <w:rFonts w:ascii="Symbol" w:hAnsi="Symbol" w:hint="default"/>
+        <w:sz w:val="20"/>
+      </w:rPr>
+    </w:lvl>
+    <w:lvl w:ilvl="1" w:tentative="1">
+      <w:start w:val="1"/>
+      <w:numFmt w:val="bullet"/>
+      <w:lvlText w:val=""/>
+      <w:lvlJc w:val="left"/>
+      <w:pPr>
+        <w:tabs>
+          <w:tab w:val="num" w:pos="1440"/>
+        </w:tabs>
+        <w:ind w:left="1440" w:hanging="360"/>
+      </w:pPr>
+      <w:rPr>
+        <w:rFonts w:ascii="Symbol" w:hAnsi="Symbol" w:hint="default"/>
+        <w:sz w:val="20"/>
+      </w:rPr>
+    </w:lvl>
+    <w:lvl w:ilvl="2" w:tentative="1">
+      <w:start w:val="1"/>
+      <w:numFmt w:val="bullet"/>
+      <w:lvlText w:val=""/>
+      <w:lvlJc w:val="left"/>
+      <w:pPr>
+        <w:tabs>
+          <w:tab w:val="num" w:pos="2160"/>
+        </w:tabs>
+        <w:ind w:left="2160" w:hanging="360"/>
+      </w:pPr>
+      <w:rPr>
+        <w:rFonts w:ascii="Symbol" w:hAnsi="Symbol" w:hint="default"/>
+        <w:sz w:val="20"/>
+      </w:rPr>
+    </w:lvl>
+    <w:lvl w:ilvl="3" w:tentative="1">
+      <w:start w:val="1"/>
+      <w:numFmt w:val="bullet"/>
+      <w:lvlText w:val=""/>
+      <w:lvlJc w:val="left"/>
+      <w:pPr>
+        <w:tabs>
+          <w:tab w:val="num" w:pos="2880"/>
+        </w:tabs>
+        <w:ind w:left="2880" w:hanging="360"/>
+      </w:pPr>
+      <w:rPr>
+        <w:rFonts w:ascii="Symbol" w:hAnsi="Symbol" w:hint="default"/>
+        <w:sz w:val="20"/>
+      </w:rPr>
+    </w:lvl>
+    <w:lvl w:ilvl="4" w:tentative="1">
+      <w:start w:val="1"/>
+      <w:numFmt w:val="bullet"/>
+      <w:lvlText w:val=""/>
+      <w:lvlJc w:val="left"/>
+      <w:pPr>
+        <w:tabs>
+          <w:tab w:val="num" w:pos="3600"/>
+        </w:tabs>
+        <w:ind w:left="3600" w:hanging="360"/>
+      </w:pPr>
+      <w:rPr>
+        <w:rFonts w:ascii="Symbol" w:hAnsi="Symbol" w:hint="default"/>
+        <w:sz w:val="20"/>
+      </w:rPr>
+    </w:lvl>
+    <w:lvl w:ilvl="5" w:tentative="1">
+      <w:start w:val="1"/>
+      <w:numFmt w:val="bullet"/>
+      <w:lvlText w:val=""/>
+      <w:lvlJc w:val="left"/>
+      <w:pPr>
+        <w:tabs>
+          <w:tab w:val="num" w:pos="4320"/>
+        </w:tabs>
+        <w:ind w:left="4320" w:hanging="360"/>
+      </w:pPr>
+      <w:rPr>
+        <w:rFonts w:ascii="Symbol" w:hAnsi="Symbol" w:hint="default"/>
+        <w:sz w:val="20"/>
+      </w:rPr>
+    </w:lvl>
+    <w:lvl w:ilvl="6" w:tentative="1">
+      <w:start w:val="1"/>
+      <w:numFmt w:val="bullet"/>
+      <w:lvlText w:val=""/>
+      <w:lvlJc w:val="left"/>
+      <w:pPr>
+        <w:tabs>
+          <w:tab w:val="num" w:pos="5040"/>
+        </w:tabs>
+        <w:ind w:left="5040" w:hanging="360"/>
+      </w:pPr>
+      <w:rPr>
+        <w:rFonts w:ascii="Symbol" w:hAnsi="Symbol" w:hint="default"/>
+        <w:sz w:val="20"/>
+      </w:rPr>
+    </w:lvl>
+    <w:lvl w:ilvl="7" w:tentative="1">
+      <w:start w:val="1"/>
+      <w:numFmt w:val="bullet"/>
+      <w:lvlText w:val=""/>
+      <w:lvlJc w:val="left"/>
+      <w:pPr>
+        <w:tabs>
+          <w:tab w:val="num" w:pos="5760"/>
+        </w:tabs>
+        <w:ind w:left="5760" w:hanging="360"/>
+      </w:pPr>
+      <w:rPr>
+        <w:rFonts w:ascii="Symbol" w:hAnsi="Symbol" w:hint="default"/>
+        <w:sz w:val="20"/>
+      </w:rPr>
+    </w:lvl>
+    <w:lvl w:ilvl="8" w:tentative="1">
+      <w:start w:val="1"/>
+      <w:numFmt w:val="bullet"/>
+      <w:lvlText w:val=""/>
+      <w:lvlJc w:val="left"/>
+      <w:pPr>
+        <w:tabs>
+          <w:tab w:val="num" w:pos="6480"/>
+        </w:tabs>
+        <w:ind w:left="6480" w:hanging="360"/>
+      </w:pPr>
+      <w:rPr>
+        <w:rFonts w:ascii="Symbol" w:hAnsi="Symbol" w:hint="default"/>
+        <w:sz w:val="20"/>
+      </w:rPr>
+    </w:lvl>
+  </w:abstractNum>
+  <w:abstractNum w:abstractNumId="7" w15:restartNumberingAfterBreak="0">
     <w:nsid w:val="16CD6442"/>
     <w:multiLevelType w:val="hybridMultilevel"/>
     <w:tmpl w:val="8F1A7C5E"/>
@@ -6373,7 +5519,120 @@
       </w:rPr>
     </w:lvl>
   </w:abstractNum>
-  <w:abstractNum w:abstractNumId="7" w15:restartNumberingAfterBreak="0">
+  <w:abstractNum w:abstractNumId="8" w15:restartNumberingAfterBreak="0">
+    <w:nsid w:val="1A5C00C9"/>
+    <w:multiLevelType w:val="hybridMultilevel"/>
+    <w:tmpl w:val="93580136"/>
+    <w:lvl w:ilvl="0" w:tplc="04160001">
+      <w:start w:val="1"/>
+      <w:numFmt w:val="bullet"/>
+      <w:lvlText w:val=""/>
+      <w:lvlJc w:val="left"/>
+      <w:pPr>
+        <w:ind w:left="720" w:hanging="360"/>
+      </w:pPr>
+      <w:rPr>
+        <w:rFonts w:ascii="Symbol" w:hAnsi="Symbol" w:hint="default"/>
+      </w:rPr>
+    </w:lvl>
+    <w:lvl w:ilvl="1" w:tplc="04160003" w:tentative="1">
+      <w:start w:val="1"/>
+      <w:numFmt w:val="bullet"/>
+      <w:lvlText w:val="o"/>
+      <w:lvlJc w:val="left"/>
+      <w:pPr>
+        <w:ind w:left="1440" w:hanging="360"/>
+      </w:pPr>
+      <w:rPr>
+        <w:rFonts w:ascii="Courier New" w:hAnsi="Courier New" w:cs="Courier New" w:hint="default"/>
+      </w:rPr>
+    </w:lvl>
+    <w:lvl w:ilvl="2" w:tplc="04160005" w:tentative="1">
+      <w:start w:val="1"/>
+      <w:numFmt w:val="bullet"/>
+      <w:lvlText w:val=""/>
+      <w:lvlJc w:val="left"/>
+      <w:pPr>
+        <w:ind w:left="2160" w:hanging="360"/>
+      </w:pPr>
+      <w:rPr>
+        <w:rFonts w:ascii="Wingdings" w:hAnsi="Wingdings" w:hint="default"/>
+      </w:rPr>
+    </w:lvl>
+    <w:lvl w:ilvl="3" w:tplc="04160001" w:tentative="1">
+      <w:start w:val="1"/>
+      <w:numFmt w:val="bullet"/>
+      <w:lvlText w:val=""/>
+      <w:lvlJc w:val="left"/>
+      <w:pPr>
+        <w:ind w:left="2880" w:hanging="360"/>
+      </w:pPr>
+      <w:rPr>
+        <w:rFonts w:ascii="Symbol" w:hAnsi="Symbol" w:hint="default"/>
+      </w:rPr>
+    </w:lvl>
+    <w:lvl w:ilvl="4" w:tplc="04160003" w:tentative="1">
+      <w:start w:val="1"/>
+      <w:numFmt w:val="bullet"/>
+      <w:lvlText w:val="o"/>
+      <w:lvlJc w:val="left"/>
+      <w:pPr>
+        <w:ind w:left="3600" w:hanging="360"/>
+      </w:pPr>
+      <w:rPr>
+        <w:rFonts w:ascii="Courier New" w:hAnsi="Courier New" w:cs="Courier New" w:hint="default"/>
+      </w:rPr>
+    </w:lvl>
+    <w:lvl w:ilvl="5" w:tplc="04160005" w:tentative="1">
+      <w:start w:val="1"/>
+      <w:numFmt w:val="bullet"/>
+      <w:lvlText w:val=""/>
+      <w:lvlJc w:val="left"/>
+      <w:pPr>
+        <w:ind w:left="4320" w:hanging="360"/>
+      </w:pPr>
+      <w:rPr>
+        <w:rFonts w:ascii="Wingdings" w:hAnsi="Wingdings" w:hint="default"/>
+      </w:rPr>
+    </w:lvl>
+    <w:lvl w:ilvl="6" w:tplc="04160001" w:tentative="1">
+      <w:start w:val="1"/>
+      <w:numFmt w:val="bullet"/>
+      <w:lvlText w:val=""/>
+      <w:lvlJc w:val="left"/>
+      <w:pPr>
+        <w:ind w:left="5040" w:hanging="360"/>
+      </w:pPr>
+      <w:rPr>
+        <w:rFonts w:ascii="Symbol" w:hAnsi="Symbol" w:hint="default"/>
+      </w:rPr>
+    </w:lvl>
+    <w:lvl w:ilvl="7" w:tplc="04160003" w:tentative="1">
+      <w:start w:val="1"/>
+      <w:numFmt w:val="bullet"/>
+      <w:lvlText w:val="o"/>
+      <w:lvlJc w:val="left"/>
+      <w:pPr>
+        <w:ind w:left="5760" w:hanging="360"/>
+      </w:pPr>
+      <w:rPr>
+        <w:rFonts w:ascii="Courier New" w:hAnsi="Courier New" w:cs="Courier New" w:hint="default"/>
+      </w:rPr>
+    </w:lvl>
+    <w:lvl w:ilvl="8" w:tplc="04160005" w:tentative="1">
+      <w:start w:val="1"/>
+      <w:numFmt w:val="bullet"/>
+      <w:lvlText w:val=""/>
+      <w:lvlJc w:val="left"/>
+      <w:pPr>
+        <w:ind w:left="6480" w:hanging="360"/>
+      </w:pPr>
+      <w:rPr>
+        <w:rFonts w:ascii="Wingdings" w:hAnsi="Wingdings" w:hint="default"/>
+      </w:rPr>
+    </w:lvl>
+  </w:abstractNum>
+  <w:abstractNum w:abstractNumId="9" w15:restartNumberingAfterBreak="0">
     <w:nsid w:val="20C6085E"/>
     <w:multiLevelType w:val="multilevel"/>
     <w:tmpl w:val="5C824E8E"/>
@@ -6522,7 +5781,7 @@
       </w:rPr>
     </w:lvl>
   </w:abstractNum>
-  <w:abstractNum w:abstractNumId="8" w15:restartNumberingAfterBreak="0">
+  <w:abstractNum w:abstractNumId="10" w15:restartNumberingAfterBreak="0">
     <w:nsid w:val="21D52938"/>
     <w:multiLevelType w:val="hybridMultilevel"/>
     <w:tmpl w:val="EAD8FBAE"/>
@@ -6635,7 +5894,7 @@
       </w:rPr>
     </w:lvl>
   </w:abstractNum>
-  <w:abstractNum w:abstractNumId="9" w15:restartNumberingAfterBreak="0">
+  <w:abstractNum w:abstractNumId="11" w15:restartNumberingAfterBreak="0">
     <w:nsid w:val="24E237C2"/>
     <w:multiLevelType w:val="hybridMultilevel"/>
     <w:tmpl w:val="751C0F50"/>
@@ -6721,7 +5980,7 @@
       </w:pPr>
     </w:lvl>
   </w:abstractNum>
-  <w:abstractNum w:abstractNumId="10" w15:restartNumberingAfterBreak="0">
+  <w:abstractNum w:abstractNumId="12" w15:restartNumberingAfterBreak="0">
     <w:nsid w:val="31D32E48"/>
     <w:multiLevelType w:val="multilevel"/>
     <w:tmpl w:val="B846E24E"/>
@@ -6871,7 +6130,7 @@
       </w:rPr>
     </w:lvl>
   </w:abstractNum>
-  <w:abstractNum w:abstractNumId="11" w15:restartNumberingAfterBreak="0">
+  <w:abstractNum w:abstractNumId="13" w15:restartNumberingAfterBreak="0">
     <w:nsid w:val="37242BCF"/>
     <w:multiLevelType w:val="hybridMultilevel"/>
     <w:tmpl w:val="B71C2EE4"/>
@@ -6984,7 +6243,7 @@
       </w:rPr>
     </w:lvl>
   </w:abstractNum>
-  <w:abstractNum w:abstractNumId="12" w15:restartNumberingAfterBreak="0">
+  <w:abstractNum w:abstractNumId="14" w15:restartNumberingAfterBreak="0">
     <w:nsid w:val="38210173"/>
     <w:multiLevelType w:val="multilevel"/>
     <w:tmpl w:val="68CE06FC"/>
@@ -7133,7 +6392,7 @@
       </w:rPr>
     </w:lvl>
   </w:abstractNum>
-  <w:abstractNum w:abstractNumId="13" w15:restartNumberingAfterBreak="0">
+  <w:abstractNum w:abstractNumId="15" w15:restartNumberingAfterBreak="0">
     <w:nsid w:val="3B33655A"/>
     <w:multiLevelType w:val="hybridMultilevel"/>
     <w:tmpl w:val="1B40EF48"/>
@@ -7246,7 +6505,7 @@
       </w:rPr>
     </w:lvl>
   </w:abstractNum>
-  <w:abstractNum w:abstractNumId="14" w15:restartNumberingAfterBreak="0">
+  <w:abstractNum w:abstractNumId="16" w15:restartNumberingAfterBreak="0">
     <w:nsid w:val="3E1C752B"/>
     <w:multiLevelType w:val="hybridMultilevel"/>
     <w:tmpl w:val="9334B606"/>
@@ -7359,7 +6618,7 @@
       </w:rPr>
     </w:lvl>
   </w:abstractNum>
-  <w:abstractNum w:abstractNumId="15" w15:restartNumberingAfterBreak="0">
+  <w:abstractNum w:abstractNumId="17" w15:restartNumberingAfterBreak="0">
     <w:nsid w:val="41A17E0D"/>
     <w:multiLevelType w:val="multilevel"/>
     <w:tmpl w:val="59E0579E"/>
@@ -7480,7 +6739,7 @@
       </w:rPr>
     </w:lvl>
   </w:abstractNum>
-  <w:abstractNum w:abstractNumId="16" w15:restartNumberingAfterBreak="0">
+  <w:abstractNum w:abstractNumId="18" w15:restartNumberingAfterBreak="0">
     <w:nsid w:val="42805D15"/>
     <w:multiLevelType w:val="hybridMultilevel"/>
     <w:tmpl w:val="5360EB80"/>
@@ -7593,7 +6852,7 @@
       </w:rPr>
     </w:lvl>
   </w:abstractNum>
-  <w:abstractNum w:abstractNumId="17" w15:restartNumberingAfterBreak="0">
+  <w:abstractNum w:abstractNumId="19" w15:restartNumberingAfterBreak="0">
     <w:nsid w:val="431A6C60"/>
     <w:multiLevelType w:val="hybridMultilevel"/>
     <w:tmpl w:val="B6BCF666"/>
@@ -7706,7 +6965,7 @@
       </w:rPr>
     </w:lvl>
   </w:abstractNum>
-  <w:abstractNum w:abstractNumId="18" w15:restartNumberingAfterBreak="0">
+  <w:abstractNum w:abstractNumId="20" w15:restartNumberingAfterBreak="0">
     <w:nsid w:val="4A427D1E"/>
     <w:multiLevelType w:val="hybridMultilevel"/>
     <w:tmpl w:val="8F400E46"/>
@@ -7819,7 +7078,7 @@
       </w:rPr>
     </w:lvl>
   </w:abstractNum>
-  <w:abstractNum w:abstractNumId="19" w15:restartNumberingAfterBreak="0">
+  <w:abstractNum w:abstractNumId="21" w15:restartNumberingAfterBreak="0">
     <w:nsid w:val="4B7E5FB7"/>
     <w:multiLevelType w:val="hybridMultilevel"/>
     <w:tmpl w:val="5DCA6D48"/>
@@ -7932,7 +7191,7 @@
       </w:rPr>
     </w:lvl>
   </w:abstractNum>
-  <w:abstractNum w:abstractNumId="20" w15:restartNumberingAfterBreak="0">
+  <w:abstractNum w:abstractNumId="22" w15:restartNumberingAfterBreak="0">
     <w:nsid w:val="4C674707"/>
     <w:multiLevelType w:val="hybridMultilevel"/>
     <w:tmpl w:val="277E6A4A"/>
@@ -8045,7 +7304,7 @@
       </w:rPr>
     </w:lvl>
   </w:abstractNum>
-  <w:abstractNum w:abstractNumId="21" w15:restartNumberingAfterBreak="0">
+  <w:abstractNum w:abstractNumId="23" w15:restartNumberingAfterBreak="0">
     <w:nsid w:val="50C96FCC"/>
     <w:multiLevelType w:val="hybridMultilevel"/>
     <w:tmpl w:val="55E25708"/>
@@ -8158,7 +7417,7 @@
       </w:rPr>
     </w:lvl>
   </w:abstractNum>
-  <w:abstractNum w:abstractNumId="22" w15:restartNumberingAfterBreak="0">
+  <w:abstractNum w:abstractNumId="24" w15:restartNumberingAfterBreak="0">
     <w:nsid w:val="54D535AA"/>
     <w:multiLevelType w:val="hybridMultilevel"/>
     <w:tmpl w:val="1870F7E4"/>
@@ -8271,7 +7530,7 @@
       </w:rPr>
     </w:lvl>
   </w:abstractNum>
-  <w:abstractNum w:abstractNumId="23" w15:restartNumberingAfterBreak="0">
+  <w:abstractNum w:abstractNumId="25" w15:restartNumberingAfterBreak="0">
     <w:nsid w:val="5C660F4B"/>
     <w:multiLevelType w:val="hybridMultilevel"/>
     <w:tmpl w:val="B30C6B14"/>
@@ -8384,7 +7643,7 @@
       </w:rPr>
     </w:lvl>
   </w:abstractNum>
-  <w:abstractNum w:abstractNumId="24" w15:restartNumberingAfterBreak="0">
+  <w:abstractNum w:abstractNumId="26" w15:restartNumberingAfterBreak="0">
     <w:nsid w:val="5D5001A7"/>
     <w:multiLevelType w:val="hybridMultilevel"/>
     <w:tmpl w:val="29A60AEE"/>
@@ -8497,7 +7756,7 @@
       </w:rPr>
     </w:lvl>
   </w:abstractNum>
-  <w:abstractNum w:abstractNumId="25" w15:restartNumberingAfterBreak="0">
+  <w:abstractNum w:abstractNumId="27" w15:restartNumberingAfterBreak="0">
     <w:nsid w:val="5E27582D"/>
     <w:multiLevelType w:val="hybridMultilevel"/>
     <w:tmpl w:val="1B40BBEE"/>
@@ -8610,7 +7869,7 @@
       </w:rPr>
     </w:lvl>
   </w:abstractNum>
-  <w:abstractNum w:abstractNumId="26" w15:restartNumberingAfterBreak="0">
+  <w:abstractNum w:abstractNumId="28" w15:restartNumberingAfterBreak="0">
     <w:nsid w:val="5EB76D3F"/>
     <w:multiLevelType w:val="hybridMultilevel"/>
     <w:tmpl w:val="AA703266"/>
@@ -8723,7 +7982,7 @@
       </w:rPr>
     </w:lvl>
   </w:abstractNum>
-  <w:abstractNum w:abstractNumId="27" w15:restartNumberingAfterBreak="0">
+  <w:abstractNum w:abstractNumId="29" w15:restartNumberingAfterBreak="0">
     <w:nsid w:val="640C7871"/>
     <w:multiLevelType w:val="hybridMultilevel"/>
     <w:tmpl w:val="B8E81610"/>
@@ -8835,7 +8094,7 @@
       </w:rPr>
     </w:lvl>
   </w:abstractNum>
-  <w:abstractNum w:abstractNumId="28" w15:restartNumberingAfterBreak="0">
+  <w:abstractNum w:abstractNumId="30" w15:restartNumberingAfterBreak="0">
     <w:nsid w:val="7BB47BEE"/>
     <w:multiLevelType w:val="hybridMultilevel"/>
     <w:tmpl w:val="77321934"/>
@@ -8949,70 +8208,70 @@
     </w:lvl>
   </w:abstractNum>
   <w:num w:numId="1" w16cid:durableId="1093428572">
-    <w:abstractNumId w:val="13"/>
+    <w:abstractNumId w:val="15"/>
   </w:num>
   <w:num w:numId="2" w16cid:durableId="1798336564">
-    <w:abstractNumId w:val="12"/>
+    <w:abstractNumId w:val="14"/>
   </w:num>
   <w:num w:numId="3" w16cid:durableId="1619098236">
-    <w:abstractNumId w:val="27"/>
+    <w:abstractNumId w:val="29"/>
   </w:num>
   <w:num w:numId="4" w16cid:durableId="364329283">
-    <w:abstractNumId w:val="21"/>
+    <w:abstractNumId w:val="23"/>
   </w:num>
   <w:num w:numId="5" w16cid:durableId="277565956">
     <w:abstractNumId w:val="4"/>
   </w:num>
   <w:num w:numId="6" w16cid:durableId="1071730077">
-    <w:abstractNumId w:val="25"/>
+    <w:abstractNumId w:val="27"/>
   </w:num>
   <w:num w:numId="7" w16cid:durableId="1816676419">
     <w:abstractNumId w:val="2"/>
   </w:num>
   <w:num w:numId="8" w16cid:durableId="603273300">
-    <w:abstractNumId w:val="10"/>
+    <w:abstractNumId w:val="12"/>
   </w:num>
   <w:num w:numId="9" w16cid:durableId="1163006214">
+    <w:abstractNumId w:val="9"/>
+  </w:num>
+  <w:num w:numId="10" w16cid:durableId="286814812">
+    <w:abstractNumId w:val="20"/>
+  </w:num>
+  <w:num w:numId="11" w16cid:durableId="107051613">
+    <w:abstractNumId w:val="21"/>
+  </w:num>
+  <w:num w:numId="12" w16cid:durableId="967734491">
+    <w:abstractNumId w:val="17"/>
+  </w:num>
+  <w:num w:numId="13" w16cid:durableId="1813643830">
     <w:abstractNumId w:val="7"/>
   </w:num>
-  <w:num w:numId="10" w16cid:durableId="286814812">
-    <w:abstractNumId w:val="18"/>
-  </w:num>
-  <w:num w:numId="11" w16cid:durableId="107051613">
-    <w:abstractNumId w:val="19"/>
-  </w:num>
-  <w:num w:numId="12" w16cid:durableId="967734491">
-    <w:abstractNumId w:val="15"/>
-  </w:num>
-  <w:num w:numId="13" w16cid:durableId="1813643830">
-    <w:abstractNumId w:val="6"/>
-  </w:num>
   <w:num w:numId="14" w16cid:durableId="31152312">
-    <w:abstractNumId w:val="26"/>
+    <w:abstractNumId w:val="28"/>
   </w:num>
   <w:num w:numId="15" w16cid:durableId="1552964333">
     <w:abstractNumId w:val="3"/>
   </w:num>
   <w:num w:numId="16" w16cid:durableId="566459721">
-    <w:abstractNumId w:val="17"/>
+    <w:abstractNumId w:val="19"/>
   </w:num>
   <w:num w:numId="17" w16cid:durableId="1172455922">
-    <w:abstractNumId w:val="11"/>
+    <w:abstractNumId w:val="13"/>
   </w:num>
   <w:num w:numId="18" w16cid:durableId="1456292843">
-    <w:abstractNumId w:val="22"/>
+    <w:abstractNumId w:val="24"/>
   </w:num>
   <w:num w:numId="19" w16cid:durableId="738594321">
-    <w:abstractNumId w:val="23"/>
+    <w:abstractNumId w:val="25"/>
   </w:num>
   <w:num w:numId="20" w16cid:durableId="1308242611">
-    <w:abstractNumId w:val="9"/>
+    <w:abstractNumId w:val="11"/>
   </w:num>
   <w:num w:numId="21" w16cid:durableId="1630092204">
     <w:abstractNumId w:val="1"/>
   </w:num>
   <w:num w:numId="22" w16cid:durableId="284917">
-    <w:abstractNumId w:val="16"/>
+    <w:abstractNumId w:val="18"/>
   </w:num>
   <w:num w:numId="23" w16cid:durableId="1079330217">
     <w:abstractNumId w:val="5"/>
@@ -9021,19 +8280,25 @@
     <w:abstractNumId w:val="0"/>
   </w:num>
   <w:num w:numId="25" w16cid:durableId="1082218659">
-    <w:abstractNumId w:val="24"/>
+    <w:abstractNumId w:val="26"/>
   </w:num>
   <w:num w:numId="26" w16cid:durableId="1744598647">
+    <w:abstractNumId w:val="10"/>
+  </w:num>
+  <w:num w:numId="27" w16cid:durableId="541137823">
+    <w:abstractNumId w:val="30"/>
+  </w:num>
+  <w:num w:numId="28" w16cid:durableId="700861789">
+    <w:abstractNumId w:val="16"/>
+  </w:num>
+  <w:num w:numId="29" w16cid:durableId="661736126">
+    <w:abstractNumId w:val="22"/>
+  </w:num>
+  <w:num w:numId="30" w16cid:durableId="737171315">
     <w:abstractNumId w:val="8"/>
   </w:num>
-  <w:num w:numId="27" w16cid:durableId="541137823">
-    <w:abstractNumId w:val="28"/>
-  </w:num>
-  <w:num w:numId="28" w16cid:durableId="700861789">
-    <w:abstractNumId w:val="14"/>
-  </w:num>
-  <w:num w:numId="29" w16cid:durableId="661736126">
-    <w:abstractNumId w:val="20"/>
+  <w:num w:numId="31" w16cid:durableId="1840579755">
+    <w:abstractNumId w:val="6"/>
   </w:num>
   <w:numIdMacAtCleanup w:val="21"/>
 </w:numbering>
@@ -9808,6 +9073,32 @@
       <w:szCs w:val="18"/>
     </w:rPr>
   </w:style>
+  <w:style w:type="paragraph" w:customStyle="1" w:styleId="paragraph">
+    <w:name w:val="paragraph"/>
+    <w:basedOn w:val="Normal"/>
+    <w:rsid w:val="00971656"/>
+    <w:pPr>
+      <w:spacing w:before="100" w:beforeAutospacing="1" w:after="100" w:afterAutospacing="1" w:line="240" w:lineRule="auto"/>
+    </w:pPr>
+    <w:rPr>
+      <w:rFonts w:ascii="Times New Roman" w:eastAsia="Times New Roman" w:hAnsi="Times New Roman" w:cs="Times New Roman"/>
+      <w:kern w:val="0"/>
+      <w:sz w:val="24"/>
+      <w:szCs w:val="24"/>
+      <w:lang w:eastAsia="pt-BR"/>
+      <w14:ligatures w14:val="none"/>
+    </w:rPr>
+  </w:style>
+  <w:style w:type="character" w:customStyle="1" w:styleId="normaltextrun">
+    <w:name w:val="normaltextrun"/>
+    <w:basedOn w:val="Fontepargpadro"/>
+    <w:rsid w:val="00971656"/>
+  </w:style>
+  <w:style w:type="character" w:customStyle="1" w:styleId="eop">
+    <w:name w:val="eop"/>
+    <w:basedOn w:val="Fontepargpadro"/>
+    <w:rsid w:val="00971656"/>
+  </w:style>
 </w:styles>
 </file>
 
@@ -10107,6 +9398,12 @@
 </file>
 
 <file path=customXml/item1.xml><?xml version="1.0" encoding="utf-8"?>
+<p:properties xmlns:p="http://schemas.microsoft.com/office/2006/metadata/properties" xmlns:xsi="http://www.w3.org/2001/XMLSchema-instance" xmlns:pc="http://schemas.microsoft.com/office/infopath/2007/PartnerControls">
+  <documentManagement/>
+</p:properties>
+</file>
+
+<file path=customXml/item2.xml><?xml version="1.0" encoding="utf-8"?>
 <ct:contentTypeSchema xmlns:ct="http://schemas.microsoft.com/office/2006/metadata/contentType" xmlns:ma="http://schemas.microsoft.com/office/2006/metadata/properties/metaAttributes" ct:_="" ma:_="" ma:contentTypeName="Document" ma:contentTypeID="0x010100304D1BD6A797FA429AD32DD54426A246" ma:contentTypeVersion="8" ma:contentTypeDescription="Create a new document." ma:contentTypeScope="" ma:versionID="a23d4bc41ee05ea42fd6e6798c6cc287">
   <xsd:schema xmlns:xsd="http://www.w3.org/2001/XMLSchema" xmlns:xs="http://www.w3.org/2001/XMLSchema" xmlns:p="http://schemas.microsoft.com/office/2006/metadata/properties" xmlns:ns3="d029c515-0698-44b3-a257-13b9aeaa6222" targetNamespace="http://schemas.microsoft.com/office/2006/metadata/properties" ma:root="true" ma:fieldsID="4421c44400f5729ab73a8a22c40bf1e6" ns3:_="">
     <xsd:import namespace="d029c515-0698-44b3-a257-13b9aeaa6222"/>
@@ -10276,13 +9573,11 @@
 </ct:contentTypeSchema>
 </file>
 
-<file path=customXml/item2.xml><?xml version="1.0" encoding="utf-8"?>
-<p:properties xmlns:p="http://schemas.microsoft.com/office/2006/metadata/properties" xmlns:xsi="http://www.w3.org/2001/XMLSchema-instance" xmlns:pc="http://schemas.microsoft.com/office/infopath/2007/PartnerControls">
-  <documentManagement/>
-</p:properties>
+<file path=customXml/item3.xml><?xml version="1.0" encoding="utf-8"?>
+<b:Sources xmlns:b="http://schemas.openxmlformats.org/officeDocument/2006/bibliography" xmlns="http://schemas.openxmlformats.org/officeDocument/2006/bibliography" SelectedStyle="\APASixthEditionOfficeOnline.xsl" StyleName="APA" Version="6"/>
 </file>
 
-<file path=customXml/item3.xml><?xml version="1.0" encoding="utf-8"?>
+<file path=customXml/item4.xml><?xml version="1.0" encoding="utf-8"?>
 <?mso-contentType ?>
 <FormTemplates xmlns="http://schemas.microsoft.com/sharepoint/v3/contenttype/forms">
   <Display>DocumentLibraryForm</Display>
@@ -10291,11 +9586,16 @@
 </FormTemplates>
 </file>
 
-<file path=customXml/item4.xml><?xml version="1.0" encoding="utf-8"?>
-<b:Sources xmlns:b="http://schemas.openxmlformats.org/officeDocument/2006/bibliography" xmlns="http://schemas.openxmlformats.org/officeDocument/2006/bibliography" SelectedStyle="\APASixthEditionOfficeOnline.xsl" StyleName="APA" Version="6"/>
+<file path=customXml/itemProps1.xml><?xml version="1.0" encoding="utf-8"?>
+<ds:datastoreItem xmlns:ds="http://schemas.openxmlformats.org/officeDocument/2006/customXml" ds:itemID="{C937A353-9E5B-4965-A626-F1C470233CD5}">
+  <ds:schemaRefs>
+    <ds:schemaRef ds:uri="http://schemas.microsoft.com/office/2006/metadata/properties"/>
+    <ds:schemaRef ds:uri="http://schemas.microsoft.com/office/infopath/2007/PartnerControls"/>
+  </ds:schemaRefs>
+</ds:datastoreItem>
 </file>
 
-<file path=customXml/itemProps1.xml><?xml version="1.0" encoding="utf-8"?>
+<file path=customXml/itemProps2.xml><?xml version="1.0" encoding="utf-8"?>
 <ds:datastoreItem xmlns:ds="http://schemas.openxmlformats.org/officeDocument/2006/customXml" ds:itemID="{0D9BCE51-1061-4753-8466-32EF7F746D2E}">
   <ds:schemaRefs>
     <ds:schemaRef ds:uri="http://schemas.microsoft.com/office/2006/metadata/contentType"/>
@@ -10313,27 +9613,18 @@
 </ds:datastoreItem>
 </file>
 
-<file path=customXml/itemProps2.xml><?xml version="1.0" encoding="utf-8"?>
-<ds:datastoreItem xmlns:ds="http://schemas.openxmlformats.org/officeDocument/2006/customXml" ds:itemID="{C937A353-9E5B-4965-A626-F1C470233CD5}">
+<file path=customXml/itemProps3.xml><?xml version="1.0" encoding="utf-8"?>
+<ds:datastoreItem xmlns:ds="http://schemas.openxmlformats.org/officeDocument/2006/customXml" ds:itemID="{87FEDC6A-94B6-4A63-A407-8CFCFA14C66D}">
   <ds:schemaRefs>
-    <ds:schemaRef ds:uri="http://schemas.microsoft.com/office/2006/metadata/properties"/>
-    <ds:schemaRef ds:uri="http://schemas.microsoft.com/office/infopath/2007/PartnerControls"/>
+    <ds:schemaRef ds:uri="http://schemas.openxmlformats.org/officeDocument/2006/bibliography"/>
   </ds:schemaRefs>
 </ds:datastoreItem>
 </file>
 
-<file path=customXml/itemProps3.xml><?xml version="1.0" encoding="utf-8"?>
+<file path=customXml/itemProps4.xml><?xml version="1.0" encoding="utf-8"?>
 <ds:datastoreItem xmlns:ds="http://schemas.openxmlformats.org/officeDocument/2006/customXml" ds:itemID="{E7270D89-1054-4524-8DDA-EAC66FAE4EB4}">
   <ds:schemaRefs>
     <ds:schemaRef ds:uri="http://schemas.microsoft.com/sharepoint/v3/contenttype/forms"/>
   </ds:schemaRefs>
 </ds:datastoreItem>
-</file>
-
-<file path=customXml/itemProps4.xml><?xml version="1.0" encoding="utf-8"?>
-<ds:datastoreItem xmlns:ds="http://schemas.openxmlformats.org/officeDocument/2006/customXml" ds:itemID="{87FEDC6A-94B6-4A63-A407-8CFCFA14C66D}">
-  <ds:schemaRefs>
-    <ds:schemaRef ds:uri="http://schemas.openxmlformats.org/officeDocument/2006/bibliography"/>
-  </ds:schemaRefs>
-</ds:datastoreItem>
 </file>
</xml_diff>